<commit_message>
update resume with 1st review
</commit_message>
<xml_diff>
--- a/Resume Review/Resume-KuanLiangLiu-2016.docx
+++ b/Resume Review/Resume-KuanLiangLiu-2016.docx
@@ -12,8 +12,6 @@
           <w:szCs w:val="48"/>
         </w:rPr>
       </w:pPr>
-      <w:bookmarkStart w:id="0" w:name="_GoBack"/>
-      <w:bookmarkEnd w:id="0"/>
       <w:r>
         <w:rPr>
           <w:rFonts w:ascii="Apple Symbols" w:hAnsi="Apple Symbols" w:cs="Apple Symbols"/>
@@ -798,7 +796,55 @@
           <w:sz w:val="20"/>
           <w:szCs w:val="20"/>
         </w:rPr>
-        <w:t xml:space="preserve"> </w:t>
+        <w:t xml:space="preserve"> Python</w:t>
+      </w:r>
+      <w:r>
+        <w:rPr>
+          <w:rFonts w:asciiTheme="minorHAnsi" w:hAnsiTheme="minorHAnsi" w:cs="Apple Symbols"/>
+          <w:sz w:val="20"/>
+          <w:szCs w:val="20"/>
+        </w:rPr>
+        <w:t>*,</w:t>
+      </w:r>
+      <w:r>
+        <w:rPr>
+          <w:rFonts w:asciiTheme="minorHAnsi" w:hAnsiTheme="minorHAnsi" w:cs="Apple Symbols"/>
+          <w:sz w:val="20"/>
+          <w:szCs w:val="20"/>
+        </w:rPr>
+        <w:t xml:space="preserve"> Perl</w:t>
+      </w:r>
+      <w:r>
+        <w:rPr>
+          <w:rFonts w:asciiTheme="minorHAnsi" w:hAnsiTheme="minorHAnsi" w:cs="Apple Symbols"/>
+          <w:sz w:val="20"/>
+          <w:szCs w:val="20"/>
+        </w:rPr>
+        <w:t>*,</w:t>
+      </w:r>
+      <w:r>
+        <w:rPr>
+          <w:rFonts w:asciiTheme="minorHAnsi" w:hAnsiTheme="minorHAnsi" w:cs="Apple Symbols"/>
+          <w:sz w:val="20"/>
+          <w:szCs w:val="20"/>
+        </w:rPr>
+        <w:t xml:space="preserve"> R, visual basic, HTML</w:t>
+      </w:r>
+      <w:r>
+        <w:rPr>
+          <w:rFonts w:asciiTheme="minorHAnsi" w:hAnsiTheme="minorHAnsi" w:cs="Apple Symbols"/>
+          <w:sz w:val="20"/>
+          <w:szCs w:val="20"/>
+        </w:rPr>
+        <w:t>*</w:t>
+      </w:r>
+      <w:r>
+        <w:rPr>
+          <w:rFonts w:asciiTheme="minorHAnsi" w:hAnsiTheme="minorHAnsi" w:cs="Apple Symbols"/>
+          <w:sz w:val="20"/>
+          <w:szCs w:val="20"/>
+        </w:rPr>
+        <w:t xml:space="preserve">, </w:t>
       </w:r>
       <w:proofErr w:type="spellStart"/>
       <w:r>
@@ -807,151 +853,7 @@
           <w:sz w:val="20"/>
           <w:szCs w:val="20"/>
         </w:rPr>
-        <w:t>Python</w:t>
-      </w:r>
-      <w:r>
-        <w:rPr>
-          <w:rFonts w:asciiTheme="minorHAnsi" w:hAnsiTheme="minorHAnsi" w:cs="Apple Symbols"/>
-          <w:sz w:val="20"/>
-          <w:szCs w:val="20"/>
-          <w:vertAlign w:val="superscript"/>
-        </w:rPr>
-        <w:t>a</w:t>
-      </w:r>
-      <w:proofErr w:type="spellEnd"/>
-      <w:r>
-        <w:rPr>
-          <w:rFonts w:asciiTheme="minorHAnsi" w:hAnsiTheme="minorHAnsi" w:cs="Apple Symbols"/>
-          <w:sz w:val="20"/>
-          <w:szCs w:val="20"/>
-        </w:rPr>
-        <w:t xml:space="preserve">, </w:t>
-      </w:r>
-      <w:proofErr w:type="spellStart"/>
-      <w:r>
-        <w:rPr>
-          <w:rFonts w:asciiTheme="minorHAnsi" w:hAnsiTheme="minorHAnsi" w:cs="Apple Symbols"/>
-          <w:sz w:val="20"/>
-          <w:szCs w:val="20"/>
-        </w:rPr>
-        <w:t>Perl</w:t>
-      </w:r>
-      <w:r>
-        <w:rPr>
-          <w:rFonts w:asciiTheme="minorHAnsi" w:hAnsiTheme="minorHAnsi" w:cs="Apple Symbols"/>
-          <w:sz w:val="20"/>
-          <w:szCs w:val="20"/>
-          <w:vertAlign w:val="superscript"/>
-        </w:rPr>
-        <w:t>m</w:t>
-      </w:r>
-      <w:proofErr w:type="spellEnd"/>
-      <w:r>
-        <w:rPr>
-          <w:rFonts w:asciiTheme="minorHAnsi" w:hAnsiTheme="minorHAnsi" w:cs="Apple Symbols"/>
-          <w:sz w:val="20"/>
-          <w:szCs w:val="20"/>
-        </w:rPr>
-        <w:t xml:space="preserve">, </w:t>
-      </w:r>
-      <w:proofErr w:type="spellStart"/>
-      <w:r>
-        <w:rPr>
-          <w:rFonts w:asciiTheme="minorHAnsi" w:hAnsiTheme="minorHAnsi" w:cs="Apple Symbols"/>
-          <w:sz w:val="20"/>
-          <w:szCs w:val="20"/>
-        </w:rPr>
-        <w:t>R</w:t>
-      </w:r>
-      <w:r>
-        <w:rPr>
-          <w:rFonts w:asciiTheme="minorHAnsi" w:hAnsiTheme="minorHAnsi" w:cs="Apple Symbols"/>
-          <w:sz w:val="20"/>
-          <w:szCs w:val="20"/>
-          <w:vertAlign w:val="superscript"/>
-        </w:rPr>
-        <w:t>m</w:t>
-      </w:r>
-      <w:proofErr w:type="spellEnd"/>
-      <w:r>
-        <w:rPr>
-          <w:rFonts w:asciiTheme="minorHAnsi" w:hAnsiTheme="minorHAnsi" w:cs="Apple Symbols"/>
-          <w:sz w:val="20"/>
-          <w:szCs w:val="20"/>
-        </w:rPr>
-        <w:t xml:space="preserve">, visual </w:t>
-      </w:r>
-      <w:proofErr w:type="spellStart"/>
-      <w:r>
-        <w:rPr>
-          <w:rFonts w:asciiTheme="minorHAnsi" w:hAnsiTheme="minorHAnsi" w:cs="Apple Symbols"/>
-          <w:sz w:val="20"/>
-          <w:szCs w:val="20"/>
-        </w:rPr>
-        <w:t>basic</w:t>
-      </w:r>
-      <w:r>
-        <w:rPr>
-          <w:rFonts w:asciiTheme="minorHAnsi" w:hAnsiTheme="minorHAnsi" w:cs="Apple Symbols"/>
-          <w:sz w:val="20"/>
-          <w:szCs w:val="20"/>
-          <w:vertAlign w:val="superscript"/>
-        </w:rPr>
-        <w:t>m</w:t>
-      </w:r>
-      <w:proofErr w:type="spellEnd"/>
-      <w:r>
-        <w:rPr>
-          <w:rFonts w:asciiTheme="minorHAnsi" w:hAnsiTheme="minorHAnsi" w:cs="Apple Symbols"/>
-          <w:sz w:val="20"/>
-          <w:szCs w:val="20"/>
-        </w:rPr>
-        <w:t xml:space="preserve">, </w:t>
-      </w:r>
-      <w:proofErr w:type="spellStart"/>
-      <w:r>
-        <w:rPr>
-          <w:rFonts w:asciiTheme="minorHAnsi" w:hAnsiTheme="minorHAnsi" w:cs="Apple Symbols"/>
-          <w:sz w:val="20"/>
-          <w:szCs w:val="20"/>
-        </w:rPr>
-        <w:t>HTML</w:t>
-      </w:r>
-      <w:r>
-        <w:rPr>
-          <w:rFonts w:asciiTheme="minorHAnsi" w:hAnsiTheme="minorHAnsi" w:cs="Apple Symbols"/>
-          <w:sz w:val="20"/>
-          <w:szCs w:val="20"/>
-          <w:vertAlign w:val="superscript"/>
-        </w:rPr>
-        <w:t>a</w:t>
-      </w:r>
-      <w:proofErr w:type="spellEnd"/>
-      <w:r>
-        <w:rPr>
-          <w:rFonts w:asciiTheme="minorHAnsi" w:hAnsiTheme="minorHAnsi" w:cs="Apple Symbols"/>
-          <w:sz w:val="20"/>
-          <w:szCs w:val="20"/>
-        </w:rPr>
-        <w:t xml:space="preserve">, </w:t>
-      </w:r>
-      <w:proofErr w:type="spellStart"/>
-      <w:r>
-        <w:rPr>
-          <w:rFonts w:asciiTheme="minorHAnsi" w:hAnsiTheme="minorHAnsi" w:cs="Apple Symbols"/>
-          <w:sz w:val="20"/>
-          <w:szCs w:val="20"/>
-        </w:rPr>
         <w:t>Javascript</w:t>
-      </w:r>
-      <w:r>
-        <w:rPr>
-          <w:rFonts w:asciiTheme="minorHAnsi" w:hAnsiTheme="minorHAnsi" w:cs="Apple Symbols"/>
-          <w:sz w:val="20"/>
-          <w:szCs w:val="20"/>
-          <w:vertAlign w:val="superscript"/>
-        </w:rPr>
-        <w:t>m</w:t>
       </w:r>
       <w:proofErr w:type="spellEnd"/>
     </w:p>
@@ -980,6 +882,317 @@
           <w:sz w:val="20"/>
           <w:szCs w:val="20"/>
         </w:rPr>
+        <w:t xml:space="preserve"> Spark</w:t>
+      </w:r>
+      <w:r>
+        <w:rPr>
+          <w:rFonts w:asciiTheme="minorHAnsi" w:hAnsiTheme="minorHAnsi" w:cs="Apple Symbols"/>
+          <w:sz w:val="20"/>
+          <w:szCs w:val="20"/>
+        </w:rPr>
+        <w:t>*</w:t>
+      </w:r>
+      <w:r>
+        <w:rPr>
+          <w:rFonts w:asciiTheme="minorHAnsi" w:hAnsiTheme="minorHAnsi" w:cs="Apple Symbols"/>
+          <w:sz w:val="20"/>
+          <w:szCs w:val="20"/>
+        </w:rPr>
+        <w:t xml:space="preserve">, </w:t>
+      </w:r>
+      <w:proofErr w:type="spellStart"/>
+      <w:r>
+        <w:rPr>
+          <w:rFonts w:asciiTheme="minorHAnsi" w:hAnsiTheme="minorHAnsi" w:cs="Apple Symbols"/>
+          <w:sz w:val="20"/>
+          <w:szCs w:val="20"/>
+        </w:rPr>
+        <w:t>SparkSQL</w:t>
+      </w:r>
+      <w:proofErr w:type="spellEnd"/>
+      <w:r>
+        <w:rPr>
+          <w:rFonts w:asciiTheme="minorHAnsi" w:hAnsiTheme="minorHAnsi" w:cs="Apple Symbols"/>
+          <w:sz w:val="20"/>
+          <w:szCs w:val="20"/>
+        </w:rPr>
+        <w:t>*</w:t>
+      </w:r>
+      <w:r>
+        <w:rPr>
+          <w:rFonts w:asciiTheme="minorHAnsi" w:hAnsiTheme="minorHAnsi" w:cs="Apple Symbols"/>
+          <w:sz w:val="20"/>
+          <w:szCs w:val="20"/>
+        </w:rPr>
+        <w:t xml:space="preserve">, </w:t>
+      </w:r>
+      <w:proofErr w:type="spellStart"/>
+      <w:r>
+        <w:rPr>
+          <w:rFonts w:asciiTheme="minorHAnsi" w:hAnsiTheme="minorHAnsi" w:cs="Apple Symbols"/>
+          <w:sz w:val="20"/>
+          <w:szCs w:val="20"/>
+        </w:rPr>
+        <w:t>SparkMLlib</w:t>
+      </w:r>
+      <w:proofErr w:type="spellEnd"/>
+      <w:r>
+        <w:rPr>
+          <w:rFonts w:asciiTheme="minorHAnsi" w:hAnsiTheme="minorHAnsi" w:cs="Apple Symbols"/>
+          <w:sz w:val="20"/>
+          <w:szCs w:val="20"/>
+        </w:rPr>
+        <w:t>*</w:t>
+      </w:r>
+      <w:r>
+        <w:rPr>
+          <w:rFonts w:asciiTheme="minorHAnsi" w:hAnsiTheme="minorHAnsi" w:cs="Apple Symbols"/>
+          <w:sz w:val="20"/>
+          <w:szCs w:val="20"/>
+        </w:rPr>
+        <w:t xml:space="preserve">, </w:t>
+      </w:r>
+      <w:proofErr w:type="spellStart"/>
+      <w:r>
+        <w:rPr>
+          <w:rFonts w:asciiTheme="minorHAnsi" w:hAnsiTheme="minorHAnsi" w:cs="Apple Symbols"/>
+          <w:sz w:val="20"/>
+          <w:szCs w:val="20"/>
+        </w:rPr>
+        <w:t>Numpy</w:t>
+      </w:r>
+      <w:proofErr w:type="spellEnd"/>
+      <w:r>
+        <w:rPr>
+          <w:rFonts w:asciiTheme="minorHAnsi" w:hAnsiTheme="minorHAnsi" w:cs="Apple Symbols"/>
+          <w:sz w:val="20"/>
+          <w:szCs w:val="20"/>
+        </w:rPr>
+        <w:t>*</w:t>
+      </w:r>
+      <w:r>
+        <w:rPr>
+          <w:rFonts w:asciiTheme="minorHAnsi" w:hAnsiTheme="minorHAnsi" w:cs="Apple Symbols"/>
+          <w:sz w:val="20"/>
+          <w:szCs w:val="20"/>
+        </w:rPr>
+        <w:t>, Pandas</w:t>
+      </w:r>
+      <w:r>
+        <w:rPr>
+          <w:rFonts w:asciiTheme="minorHAnsi" w:hAnsiTheme="minorHAnsi" w:cs="Apple Symbols"/>
+          <w:sz w:val="20"/>
+          <w:szCs w:val="20"/>
+        </w:rPr>
+        <w:t>*</w:t>
+      </w:r>
+      <w:r>
+        <w:rPr>
+          <w:rFonts w:asciiTheme="minorHAnsi" w:hAnsiTheme="minorHAnsi" w:cs="Apple Symbols"/>
+          <w:sz w:val="20"/>
+          <w:szCs w:val="20"/>
+        </w:rPr>
+        <w:t xml:space="preserve">, </w:t>
+      </w:r>
+      <w:proofErr w:type="spellStart"/>
+      <w:r>
+        <w:rPr>
+          <w:rFonts w:asciiTheme="minorHAnsi" w:hAnsiTheme="minorHAnsi" w:cs="Apple Symbols"/>
+          <w:sz w:val="20"/>
+          <w:szCs w:val="20"/>
+        </w:rPr>
+        <w:t>scikit</w:t>
+      </w:r>
+      <w:proofErr w:type="spellEnd"/>
+      <w:r>
+        <w:rPr>
+          <w:rFonts w:asciiTheme="minorHAnsi" w:hAnsiTheme="minorHAnsi" w:cs="Apple Symbols"/>
+          <w:sz w:val="20"/>
+          <w:szCs w:val="20"/>
+        </w:rPr>
+        <w:t>-lea</w:t>
+      </w:r>
+      <w:r>
+        <w:rPr>
+          <w:rFonts w:asciiTheme="minorHAnsi" w:hAnsiTheme="minorHAnsi" w:cs="Apple Symbols"/>
+          <w:sz w:val="20"/>
+          <w:szCs w:val="20"/>
+        </w:rPr>
+        <w:t>rn</w:t>
+      </w:r>
+      <w:r>
+        <w:rPr>
+          <w:rFonts w:asciiTheme="minorHAnsi" w:hAnsiTheme="minorHAnsi" w:cs="Apple Symbols"/>
+          <w:sz w:val="20"/>
+          <w:szCs w:val="20"/>
+        </w:rPr>
+        <w:t>*</w:t>
+      </w:r>
+      <w:r>
+        <w:rPr>
+          <w:rFonts w:asciiTheme="minorHAnsi" w:hAnsiTheme="minorHAnsi" w:cs="Apple Symbols"/>
+          <w:sz w:val="20"/>
+          <w:szCs w:val="20"/>
+        </w:rPr>
+        <w:t xml:space="preserve">, </w:t>
+      </w:r>
+      <w:proofErr w:type="spellStart"/>
+      <w:r>
+        <w:rPr>
+          <w:rFonts w:asciiTheme="minorHAnsi" w:hAnsiTheme="minorHAnsi" w:cs="Apple Symbols"/>
+          <w:sz w:val="20"/>
+          <w:szCs w:val="20"/>
+        </w:rPr>
+        <w:t>Matplotlib</w:t>
+      </w:r>
+      <w:proofErr w:type="spellEnd"/>
+      <w:r>
+        <w:rPr>
+          <w:rFonts w:asciiTheme="minorHAnsi" w:hAnsiTheme="minorHAnsi" w:cs="Apple Symbols"/>
+          <w:sz w:val="20"/>
+          <w:szCs w:val="20"/>
+        </w:rPr>
+        <w:t>*</w:t>
+      </w:r>
+      <w:r>
+        <w:rPr>
+          <w:rFonts w:asciiTheme="minorHAnsi" w:hAnsiTheme="minorHAnsi" w:cs="Apple Symbols"/>
+          <w:sz w:val="20"/>
+          <w:szCs w:val="20"/>
+        </w:rPr>
+        <w:t xml:space="preserve">, </w:t>
+      </w:r>
+      <w:proofErr w:type="spellStart"/>
+      <w:r>
+        <w:rPr>
+          <w:rFonts w:asciiTheme="minorHAnsi" w:hAnsiTheme="minorHAnsi" w:cs="Apple Symbols"/>
+          <w:sz w:val="20"/>
+          <w:szCs w:val="20"/>
+        </w:rPr>
+        <w:t>Bokeh</w:t>
+      </w:r>
+      <w:proofErr w:type="spellEnd"/>
+      <w:r>
+        <w:rPr>
+          <w:rFonts w:asciiTheme="minorHAnsi" w:hAnsiTheme="minorHAnsi" w:cs="Apple Symbols"/>
+          <w:sz w:val="20"/>
+          <w:szCs w:val="20"/>
+        </w:rPr>
+        <w:t xml:space="preserve">, D3, </w:t>
+      </w:r>
+      <w:proofErr w:type="spellStart"/>
+      <w:r>
+        <w:rPr>
+          <w:rFonts w:asciiTheme="minorHAnsi" w:hAnsiTheme="minorHAnsi" w:cs="Apple Symbols"/>
+          <w:sz w:val="20"/>
+          <w:szCs w:val="20"/>
+        </w:rPr>
+        <w:t>sickit</w:t>
+      </w:r>
+      <w:proofErr w:type="spellEnd"/>
+      <w:r>
+        <w:rPr>
+          <w:rFonts w:asciiTheme="minorHAnsi" w:hAnsiTheme="minorHAnsi" w:cs="Apple Symbols"/>
+          <w:sz w:val="20"/>
+          <w:szCs w:val="20"/>
+        </w:rPr>
+        <w:t xml:space="preserve">-flow, </w:t>
+      </w:r>
+      <w:proofErr w:type="spellStart"/>
+      <w:r>
+        <w:rPr>
+          <w:rFonts w:asciiTheme="minorHAnsi" w:hAnsiTheme="minorHAnsi" w:cs="Apple Symbols"/>
+          <w:sz w:val="20"/>
+          <w:szCs w:val="20"/>
+        </w:rPr>
+        <w:t>Tensorflow</w:t>
+      </w:r>
+      <w:proofErr w:type="spellEnd"/>
+      <w:r>
+        <w:rPr>
+          <w:rFonts w:asciiTheme="minorHAnsi" w:hAnsiTheme="minorHAnsi" w:cs="Apple Symbols"/>
+          <w:sz w:val="20"/>
+          <w:szCs w:val="20"/>
+        </w:rPr>
+        <w:t>, HIVE</w:t>
+      </w:r>
+      <w:r>
+        <w:rPr>
+          <w:rFonts w:asciiTheme="minorHAnsi" w:hAnsiTheme="minorHAnsi" w:cs="Apple Symbols"/>
+          <w:sz w:val="20"/>
+          <w:szCs w:val="20"/>
+          <w:vertAlign w:val="superscript"/>
+        </w:rPr>
+        <w:t>*</w:t>
+      </w:r>
+      <w:r>
+        <w:rPr>
+          <w:rFonts w:asciiTheme="minorHAnsi" w:hAnsiTheme="minorHAnsi" w:cs="Apple Symbols"/>
+          <w:sz w:val="20"/>
+          <w:szCs w:val="20"/>
+        </w:rPr>
+        <w:t xml:space="preserve">, </w:t>
+      </w:r>
+      <w:proofErr w:type="spellStart"/>
+      <w:r>
+        <w:rPr>
+          <w:rFonts w:asciiTheme="minorHAnsi" w:hAnsiTheme="minorHAnsi" w:cs="Apple Symbols"/>
+          <w:sz w:val="20"/>
+          <w:szCs w:val="20"/>
+        </w:rPr>
+        <w:t>MapReduce</w:t>
+      </w:r>
+      <w:proofErr w:type="spellEnd"/>
+      <w:r>
+        <w:rPr>
+          <w:rFonts w:asciiTheme="minorHAnsi" w:hAnsiTheme="minorHAnsi" w:cs="Apple Symbols"/>
+          <w:sz w:val="20"/>
+          <w:szCs w:val="20"/>
+        </w:rPr>
+        <w:t xml:space="preserve">, HDFS, </w:t>
+      </w:r>
+      <w:r>
+        <w:rPr>
+          <w:rFonts w:asciiTheme="minorHAnsi" w:hAnsiTheme="minorHAnsi" w:cs="Apple Symbols"/>
+          <w:sz w:val="20"/>
+          <w:szCs w:val="20"/>
+        </w:rPr>
+        <w:t>Flask</w:t>
+      </w:r>
+      <w:r>
+        <w:rPr>
+          <w:rFonts w:asciiTheme="minorHAnsi" w:hAnsiTheme="minorHAnsi" w:cs="Apple Symbols"/>
+          <w:sz w:val="20"/>
+          <w:szCs w:val="20"/>
+        </w:rPr>
+        <w:t>*</w:t>
+      </w:r>
+    </w:p>
+    <w:p>
+      <w:pPr>
+        <w:snapToGrid w:val="0"/>
+        <w:ind w:left="480"/>
+        <w:rPr>
+          <w:rFonts w:asciiTheme="minorHAnsi" w:hAnsiTheme="minorHAnsi" w:cs="Apple Symbols"/>
+          <w:sz w:val="20"/>
+          <w:szCs w:val="20"/>
+        </w:rPr>
+      </w:pPr>
+      <w:r>
+        <w:rPr>
+          <w:rFonts w:asciiTheme="minorHAnsi" w:hAnsiTheme="minorHAnsi" w:cs="Apple Symbols"/>
+          <w:b/>
+          <w:sz w:val="20"/>
+          <w:szCs w:val="20"/>
+        </w:rPr>
+        <w:t>Databases:</w:t>
+      </w:r>
+      <w:r>
+        <w:rPr>
+          <w:rFonts w:asciiTheme="minorHAnsi" w:hAnsiTheme="minorHAnsi" w:cs="Apple Symbols"/>
+          <w:sz w:val="20"/>
+          <w:szCs w:val="20"/>
+        </w:rPr>
         <w:t xml:space="preserve"> </w:t>
       </w:r>
       <w:proofErr w:type="spellStart"/>
@@ -989,16 +1202,7 @@
           <w:sz w:val="20"/>
           <w:szCs w:val="20"/>
         </w:rPr>
-        <w:t>Spark</w:t>
-      </w:r>
-      <w:r>
-        <w:rPr>
-          <w:rFonts w:asciiTheme="minorHAnsi" w:hAnsiTheme="minorHAnsi" w:cs="Apple Symbols"/>
-          <w:sz w:val="20"/>
-          <w:szCs w:val="20"/>
-          <w:vertAlign w:val="superscript"/>
-        </w:rPr>
-        <w:t>a</w:t>
+        <w:t>mysql</w:t>
       </w:r>
       <w:proofErr w:type="spellEnd"/>
       <w:r>
@@ -1007,6 +1211,14 @@
           <w:sz w:val="20"/>
           <w:szCs w:val="20"/>
         </w:rPr>
+        <w:t>*</w:t>
+      </w:r>
+      <w:r>
+        <w:rPr>
+          <w:rFonts w:asciiTheme="minorHAnsi" w:hAnsiTheme="minorHAnsi" w:cs="Apple Symbols"/>
+          <w:sz w:val="20"/>
+          <w:szCs w:val="20"/>
+        </w:rPr>
         <w:t xml:space="preserve">, </w:t>
       </w:r>
       <w:proofErr w:type="spellStart"/>
@@ -1016,16 +1228,7 @@
           <w:sz w:val="20"/>
           <w:szCs w:val="20"/>
         </w:rPr>
-        <w:t>SparkSQL</w:t>
-      </w:r>
-      <w:r>
-        <w:rPr>
-          <w:rFonts w:asciiTheme="minorHAnsi" w:hAnsiTheme="minorHAnsi" w:cs="Apple Symbols"/>
-          <w:sz w:val="20"/>
-          <w:szCs w:val="20"/>
-          <w:vertAlign w:val="superscript"/>
-        </w:rPr>
-        <w:t>a</w:t>
+        <w:t>sqlite</w:t>
       </w:r>
       <w:proofErr w:type="spellEnd"/>
       <w:r>
@@ -1034,6 +1237,14 @@
           <w:sz w:val="20"/>
           <w:szCs w:val="20"/>
         </w:rPr>
+        <w:t>*</w:t>
+      </w:r>
+      <w:r>
+        <w:rPr>
+          <w:rFonts w:asciiTheme="minorHAnsi" w:hAnsiTheme="minorHAnsi" w:cs="Apple Symbols"/>
+          <w:sz w:val="20"/>
+          <w:szCs w:val="20"/>
+        </w:rPr>
         <w:t xml:space="preserve">, </w:t>
       </w:r>
       <w:proofErr w:type="spellStart"/>
@@ -1043,16 +1254,7 @@
           <w:sz w:val="20"/>
           <w:szCs w:val="20"/>
         </w:rPr>
-        <w:t>SparkMLlib</w:t>
-      </w:r>
-      <w:r>
-        <w:rPr>
-          <w:rFonts w:asciiTheme="minorHAnsi" w:hAnsiTheme="minorHAnsi" w:cs="Apple Symbols"/>
-          <w:sz w:val="20"/>
-          <w:szCs w:val="20"/>
-          <w:vertAlign w:val="superscript"/>
-        </w:rPr>
-        <w:t>a</w:t>
+        <w:t>mongodb</w:t>
       </w:r>
       <w:proofErr w:type="spellEnd"/>
       <w:r>
@@ -1070,311 +1272,7 @@
           <w:sz w:val="20"/>
           <w:szCs w:val="20"/>
         </w:rPr>
-        <w:t>Numpy</w:t>
-      </w:r>
-      <w:r>
-        <w:rPr>
-          <w:rFonts w:asciiTheme="minorHAnsi" w:hAnsiTheme="minorHAnsi" w:cs="Apple Symbols"/>
-          <w:sz w:val="20"/>
-          <w:szCs w:val="20"/>
-          <w:vertAlign w:val="superscript"/>
-        </w:rPr>
-        <w:t>a</w:t>
-      </w:r>
-      <w:proofErr w:type="spellEnd"/>
-      <w:r>
-        <w:rPr>
-          <w:rFonts w:asciiTheme="minorHAnsi" w:hAnsiTheme="minorHAnsi" w:cs="Apple Symbols"/>
-          <w:sz w:val="20"/>
-          <w:szCs w:val="20"/>
-        </w:rPr>
-        <w:t xml:space="preserve">, </w:t>
-      </w:r>
-      <w:proofErr w:type="spellStart"/>
-      <w:r>
-        <w:rPr>
-          <w:rFonts w:asciiTheme="minorHAnsi" w:hAnsiTheme="minorHAnsi" w:cs="Apple Symbols"/>
-          <w:sz w:val="20"/>
-          <w:szCs w:val="20"/>
-        </w:rPr>
-        <w:t>Pandas</w:t>
-      </w:r>
-      <w:r>
-        <w:rPr>
-          <w:rFonts w:asciiTheme="minorHAnsi" w:hAnsiTheme="minorHAnsi" w:cs="Apple Symbols"/>
-          <w:sz w:val="20"/>
-          <w:szCs w:val="20"/>
-          <w:vertAlign w:val="superscript"/>
-        </w:rPr>
-        <w:t>a</w:t>
-      </w:r>
-      <w:proofErr w:type="spellEnd"/>
-      <w:r>
-        <w:rPr>
-          <w:rFonts w:asciiTheme="minorHAnsi" w:hAnsiTheme="minorHAnsi" w:cs="Apple Symbols"/>
-          <w:sz w:val="20"/>
-          <w:szCs w:val="20"/>
-        </w:rPr>
-        <w:t xml:space="preserve">, </w:t>
-      </w:r>
-      <w:proofErr w:type="spellStart"/>
-      <w:r>
-        <w:rPr>
-          <w:rFonts w:asciiTheme="minorHAnsi" w:hAnsiTheme="minorHAnsi" w:cs="Apple Symbols"/>
-          <w:sz w:val="20"/>
-          <w:szCs w:val="20"/>
-        </w:rPr>
-        <w:t>scikit-lea</w:t>
-      </w:r>
-      <w:r>
-        <w:rPr>
-          <w:rFonts w:asciiTheme="minorHAnsi" w:hAnsiTheme="minorHAnsi" w:cs="Apple Symbols"/>
-          <w:sz w:val="20"/>
-          <w:szCs w:val="20"/>
-        </w:rPr>
-        <w:t>rn</w:t>
-      </w:r>
-      <w:r>
-        <w:rPr>
-          <w:rFonts w:asciiTheme="minorHAnsi" w:hAnsiTheme="minorHAnsi" w:cs="Apple Symbols"/>
-          <w:sz w:val="20"/>
-          <w:szCs w:val="20"/>
-          <w:vertAlign w:val="superscript"/>
-        </w:rPr>
-        <w:t>a</w:t>
-      </w:r>
-      <w:proofErr w:type="spellEnd"/>
-      <w:r>
-        <w:rPr>
-          <w:rFonts w:asciiTheme="minorHAnsi" w:hAnsiTheme="minorHAnsi" w:cs="Apple Symbols"/>
-          <w:sz w:val="20"/>
-          <w:szCs w:val="20"/>
-        </w:rPr>
-        <w:t xml:space="preserve">, </w:t>
-      </w:r>
-      <w:proofErr w:type="spellStart"/>
-      <w:r>
-        <w:rPr>
-          <w:rFonts w:asciiTheme="minorHAnsi" w:hAnsiTheme="minorHAnsi" w:cs="Apple Symbols"/>
-          <w:sz w:val="20"/>
-          <w:szCs w:val="20"/>
-        </w:rPr>
-        <w:t>Matplotlib</w:t>
-      </w:r>
-      <w:r>
-        <w:rPr>
-          <w:rFonts w:asciiTheme="minorHAnsi" w:hAnsiTheme="minorHAnsi" w:cs="Apple Symbols"/>
-          <w:sz w:val="20"/>
-          <w:szCs w:val="20"/>
-          <w:vertAlign w:val="superscript"/>
-        </w:rPr>
-        <w:t>a</w:t>
-      </w:r>
-      <w:proofErr w:type="spellEnd"/>
-      <w:r>
-        <w:rPr>
-          <w:rFonts w:asciiTheme="minorHAnsi" w:hAnsiTheme="minorHAnsi" w:cs="Apple Symbols"/>
-          <w:sz w:val="20"/>
-          <w:szCs w:val="20"/>
-        </w:rPr>
-        <w:t xml:space="preserve">, </w:t>
-      </w:r>
-      <w:proofErr w:type="spellStart"/>
-      <w:r>
-        <w:rPr>
-          <w:rFonts w:asciiTheme="minorHAnsi" w:hAnsiTheme="minorHAnsi" w:cs="Apple Symbols"/>
-          <w:sz w:val="20"/>
-          <w:szCs w:val="20"/>
-        </w:rPr>
-        <w:t>Bokeh</w:t>
-      </w:r>
-      <w:r>
-        <w:rPr>
-          <w:rFonts w:asciiTheme="minorHAnsi" w:hAnsiTheme="minorHAnsi" w:cs="Apple Symbols"/>
-          <w:sz w:val="20"/>
-          <w:szCs w:val="20"/>
-          <w:vertAlign w:val="superscript"/>
-        </w:rPr>
-        <w:t>m</w:t>
-      </w:r>
-      <w:proofErr w:type="spellEnd"/>
-      <w:r>
-        <w:rPr>
-          <w:rFonts w:asciiTheme="minorHAnsi" w:hAnsiTheme="minorHAnsi" w:cs="Apple Symbols"/>
-          <w:sz w:val="20"/>
-          <w:szCs w:val="20"/>
-        </w:rPr>
-        <w:t>, D3</w:t>
-      </w:r>
-      <w:r>
-        <w:rPr>
-          <w:rFonts w:asciiTheme="minorHAnsi" w:hAnsiTheme="minorHAnsi" w:cs="Apple Symbols"/>
-          <w:sz w:val="20"/>
-          <w:szCs w:val="20"/>
-          <w:vertAlign w:val="superscript"/>
-        </w:rPr>
-        <w:t>m</w:t>
-      </w:r>
-      <w:r>
-        <w:rPr>
-          <w:rFonts w:asciiTheme="minorHAnsi" w:hAnsiTheme="minorHAnsi" w:cs="Apple Symbols"/>
-          <w:sz w:val="20"/>
-          <w:szCs w:val="20"/>
-        </w:rPr>
-        <w:t xml:space="preserve">, </w:t>
-      </w:r>
-      <w:proofErr w:type="spellStart"/>
-      <w:r>
-        <w:rPr>
-          <w:rFonts w:asciiTheme="minorHAnsi" w:hAnsiTheme="minorHAnsi" w:cs="Apple Symbols"/>
-          <w:sz w:val="20"/>
-          <w:szCs w:val="20"/>
-        </w:rPr>
-        <w:t>sickit-flow</w:t>
-      </w:r>
-      <w:r>
-        <w:rPr>
-          <w:rFonts w:asciiTheme="minorHAnsi" w:hAnsiTheme="minorHAnsi" w:cs="Apple Symbols"/>
-          <w:sz w:val="20"/>
-          <w:szCs w:val="20"/>
-          <w:vertAlign w:val="superscript"/>
-        </w:rPr>
-        <w:t>m</w:t>
-      </w:r>
-      <w:proofErr w:type="spellEnd"/>
-      <w:r>
-        <w:rPr>
-          <w:rFonts w:asciiTheme="minorHAnsi" w:hAnsiTheme="minorHAnsi" w:cs="Apple Symbols"/>
-          <w:sz w:val="20"/>
-          <w:szCs w:val="20"/>
-        </w:rPr>
-        <w:t xml:space="preserve">, </w:t>
-      </w:r>
-      <w:proofErr w:type="spellStart"/>
-      <w:r>
-        <w:rPr>
-          <w:rFonts w:asciiTheme="minorHAnsi" w:hAnsiTheme="minorHAnsi" w:cs="Apple Symbols"/>
-          <w:sz w:val="20"/>
-          <w:szCs w:val="20"/>
-        </w:rPr>
-        <w:t>Tensorflow</w:t>
-      </w:r>
-      <w:r>
-        <w:rPr>
-          <w:rFonts w:asciiTheme="minorHAnsi" w:hAnsiTheme="minorHAnsi" w:cs="Apple Symbols"/>
-          <w:sz w:val="20"/>
-          <w:szCs w:val="20"/>
-          <w:vertAlign w:val="superscript"/>
-        </w:rPr>
-        <w:t>m</w:t>
-      </w:r>
-      <w:proofErr w:type="spellEnd"/>
-      <w:r>
-        <w:rPr>
-          <w:rFonts w:asciiTheme="minorHAnsi" w:hAnsiTheme="minorHAnsi" w:cs="Apple Symbols"/>
-          <w:sz w:val="20"/>
-          <w:szCs w:val="20"/>
-        </w:rPr>
-        <w:t xml:space="preserve">, </w:t>
-      </w:r>
-      <w:proofErr w:type="spellStart"/>
-      <w:r>
-        <w:rPr>
-          <w:rFonts w:asciiTheme="minorHAnsi" w:hAnsiTheme="minorHAnsi" w:cs="Apple Symbols"/>
-          <w:sz w:val="20"/>
-          <w:szCs w:val="20"/>
-        </w:rPr>
-        <w:t>HIVE</w:t>
-      </w:r>
-      <w:r>
-        <w:rPr>
-          <w:rFonts w:asciiTheme="minorHAnsi" w:hAnsiTheme="minorHAnsi" w:cs="Apple Symbols"/>
-          <w:sz w:val="20"/>
-          <w:szCs w:val="20"/>
-          <w:vertAlign w:val="superscript"/>
-        </w:rPr>
-        <w:t>a</w:t>
-      </w:r>
-      <w:proofErr w:type="spellEnd"/>
-      <w:r>
-        <w:rPr>
-          <w:rFonts w:asciiTheme="minorHAnsi" w:hAnsiTheme="minorHAnsi" w:cs="Apple Symbols"/>
-          <w:sz w:val="20"/>
-          <w:szCs w:val="20"/>
-        </w:rPr>
-        <w:t xml:space="preserve">, </w:t>
-      </w:r>
-      <w:proofErr w:type="spellStart"/>
-      <w:r>
-        <w:rPr>
-          <w:rFonts w:asciiTheme="minorHAnsi" w:hAnsiTheme="minorHAnsi" w:cs="Apple Symbols"/>
-          <w:sz w:val="20"/>
-          <w:szCs w:val="20"/>
-        </w:rPr>
-        <w:t>MapReduce</w:t>
-      </w:r>
-      <w:r>
-        <w:rPr>
-          <w:rFonts w:asciiTheme="minorHAnsi" w:hAnsiTheme="minorHAnsi" w:cs="Apple Symbols"/>
-          <w:sz w:val="20"/>
-          <w:szCs w:val="20"/>
-          <w:vertAlign w:val="superscript"/>
-        </w:rPr>
-        <w:t>m</w:t>
-      </w:r>
-      <w:proofErr w:type="spellEnd"/>
-      <w:r>
-        <w:rPr>
-          <w:rFonts w:asciiTheme="minorHAnsi" w:hAnsiTheme="minorHAnsi" w:cs="Apple Symbols"/>
-          <w:sz w:val="20"/>
-          <w:szCs w:val="20"/>
-        </w:rPr>
-        <w:t xml:space="preserve">, </w:t>
-      </w:r>
-      <w:proofErr w:type="spellStart"/>
-      <w:r>
-        <w:rPr>
-          <w:rFonts w:asciiTheme="minorHAnsi" w:hAnsiTheme="minorHAnsi" w:cs="Apple Symbols"/>
-          <w:sz w:val="20"/>
-          <w:szCs w:val="20"/>
-        </w:rPr>
-        <w:t>HDFS</w:t>
-      </w:r>
-      <w:r>
-        <w:rPr>
-          <w:rFonts w:asciiTheme="minorHAnsi" w:hAnsiTheme="minorHAnsi" w:cs="Apple Symbols"/>
-          <w:sz w:val="20"/>
-          <w:szCs w:val="20"/>
-          <w:vertAlign w:val="superscript"/>
-        </w:rPr>
-        <w:t>m</w:t>
-      </w:r>
-      <w:proofErr w:type="spellEnd"/>
-      <w:r>
-        <w:rPr>
-          <w:rFonts w:asciiTheme="minorHAnsi" w:hAnsiTheme="minorHAnsi" w:cs="Apple Symbols"/>
-          <w:sz w:val="20"/>
-          <w:szCs w:val="20"/>
-        </w:rPr>
-        <w:t xml:space="preserve">, </w:t>
-      </w:r>
-      <w:proofErr w:type="spellStart"/>
-      <w:r>
-        <w:rPr>
-          <w:rFonts w:asciiTheme="minorHAnsi" w:hAnsiTheme="minorHAnsi" w:cs="Apple Symbols"/>
-          <w:sz w:val="20"/>
-          <w:szCs w:val="20"/>
-        </w:rPr>
-        <w:t>Flask</w:t>
-      </w:r>
-      <w:r>
-        <w:rPr>
-          <w:rFonts w:asciiTheme="minorHAnsi" w:hAnsiTheme="minorHAnsi" w:cs="Apple Symbols"/>
-          <w:sz w:val="20"/>
-          <w:szCs w:val="20"/>
-          <w:vertAlign w:val="superscript"/>
-        </w:rPr>
-        <w:t>a</w:t>
+        <w:t>Hbase</w:t>
       </w:r>
       <w:proofErr w:type="spellEnd"/>
     </w:p>
@@ -1395,7 +1293,25 @@
           <w:sz w:val="20"/>
           <w:szCs w:val="20"/>
         </w:rPr>
-        <w:t>Databases:</w:t>
+        <w:t>Other</w:t>
+      </w:r>
+      <w:r>
+        <w:rPr>
+          <w:rFonts w:asciiTheme="minorHAnsi" w:hAnsiTheme="minorHAnsi" w:cs="Apple Symbols"/>
+          <w:b/>
+          <w:sz w:val="20"/>
+          <w:szCs w:val="20"/>
+        </w:rPr>
+        <w:t>s</w:t>
+      </w:r>
+      <w:r>
+        <w:rPr>
+          <w:rFonts w:asciiTheme="minorHAnsi" w:hAnsiTheme="minorHAnsi" w:cs="Apple Symbols"/>
+          <w:b/>
+          <w:sz w:val="20"/>
+          <w:szCs w:val="20"/>
+        </w:rPr>
+        <w:t>:</w:t>
       </w:r>
       <w:r>
         <w:rPr>
@@ -1412,16 +1328,7 @@
           <w:sz w:val="20"/>
           <w:szCs w:val="20"/>
         </w:rPr>
-        <w:t>mysql</w:t>
-      </w:r>
-      <w:r>
-        <w:rPr>
-          <w:rFonts w:asciiTheme="minorHAnsi" w:hAnsiTheme="minorHAnsi" w:cs="Apple Symbols"/>
-          <w:sz w:val="20"/>
-          <w:szCs w:val="20"/>
-          <w:vertAlign w:val="superscript"/>
-        </w:rPr>
-        <w:t>a</w:t>
+        <w:t>Git</w:t>
       </w:r>
       <w:proofErr w:type="spellEnd"/>
       <w:r>
@@ -1430,232 +1337,69 @@
           <w:sz w:val="20"/>
           <w:szCs w:val="20"/>
         </w:rPr>
+        <w:t>/</w:t>
+      </w:r>
+      <w:proofErr w:type="spellStart"/>
+      <w:r>
+        <w:rPr>
+          <w:rFonts w:asciiTheme="minorHAnsi" w:hAnsiTheme="minorHAnsi" w:cs="Apple Symbols"/>
+          <w:sz w:val="20"/>
+          <w:szCs w:val="20"/>
+        </w:rPr>
+        <w:t>Github</w:t>
+      </w:r>
+      <w:proofErr w:type="spellEnd"/>
+      <w:r>
+        <w:rPr>
+          <w:rFonts w:asciiTheme="minorHAnsi" w:hAnsiTheme="minorHAnsi" w:cs="Apple Symbols"/>
+          <w:sz w:val="20"/>
+          <w:szCs w:val="20"/>
+        </w:rPr>
+        <w:t>, deep learning</w:t>
+      </w:r>
+      <w:r>
+        <w:rPr>
+          <w:rFonts w:asciiTheme="minorHAnsi" w:hAnsiTheme="minorHAnsi" w:cs="Apple Symbols"/>
+          <w:sz w:val="20"/>
+          <w:szCs w:val="20"/>
+        </w:rPr>
         <w:t xml:space="preserve">, </w:t>
       </w:r>
-      <w:proofErr w:type="spellStart"/>
-      <w:r>
-        <w:rPr>
-          <w:rFonts w:asciiTheme="minorHAnsi" w:hAnsiTheme="minorHAnsi" w:cs="Apple Symbols"/>
-          <w:sz w:val="20"/>
-          <w:szCs w:val="20"/>
-        </w:rPr>
-        <w:t>sqlite</w:t>
-      </w:r>
-      <w:r>
-        <w:rPr>
-          <w:rFonts w:asciiTheme="minorHAnsi" w:hAnsiTheme="minorHAnsi" w:cs="Apple Symbols"/>
-          <w:sz w:val="20"/>
-          <w:szCs w:val="20"/>
-          <w:vertAlign w:val="superscript"/>
-        </w:rPr>
-        <w:t>a</w:t>
-      </w:r>
-      <w:proofErr w:type="spellEnd"/>
-      <w:r>
-        <w:rPr>
-          <w:rFonts w:asciiTheme="minorHAnsi" w:hAnsiTheme="minorHAnsi" w:cs="Apple Symbols"/>
-          <w:sz w:val="20"/>
-          <w:szCs w:val="20"/>
-        </w:rPr>
-        <w:t xml:space="preserve">, </w:t>
-      </w:r>
-      <w:proofErr w:type="spellStart"/>
-      <w:r>
-        <w:rPr>
-          <w:rFonts w:asciiTheme="minorHAnsi" w:hAnsiTheme="minorHAnsi" w:cs="Apple Symbols"/>
-          <w:sz w:val="20"/>
-          <w:szCs w:val="20"/>
-        </w:rPr>
-        <w:t>mongodb</w:t>
-      </w:r>
-      <w:r>
-        <w:rPr>
-          <w:rFonts w:asciiTheme="minorHAnsi" w:hAnsiTheme="minorHAnsi" w:cs="Apple Symbols"/>
-          <w:sz w:val="20"/>
-          <w:szCs w:val="20"/>
-          <w:vertAlign w:val="superscript"/>
-        </w:rPr>
-        <w:t>m</w:t>
-      </w:r>
-      <w:proofErr w:type="spellEnd"/>
-      <w:r>
-        <w:rPr>
-          <w:rFonts w:asciiTheme="minorHAnsi" w:hAnsiTheme="minorHAnsi" w:cs="Apple Symbols"/>
-          <w:sz w:val="20"/>
-          <w:szCs w:val="20"/>
-        </w:rPr>
-        <w:t xml:space="preserve">, </w:t>
-      </w:r>
-      <w:proofErr w:type="spellStart"/>
-      <w:r>
-        <w:rPr>
-          <w:rFonts w:asciiTheme="minorHAnsi" w:hAnsiTheme="minorHAnsi" w:cs="Apple Symbols"/>
-          <w:sz w:val="20"/>
-          <w:szCs w:val="20"/>
-        </w:rPr>
-        <w:t>Hbase</w:t>
-      </w:r>
-      <w:r>
-        <w:rPr>
-          <w:rFonts w:asciiTheme="minorHAnsi" w:hAnsiTheme="minorHAnsi" w:cs="Apple Symbols"/>
-          <w:sz w:val="20"/>
-          <w:szCs w:val="20"/>
-          <w:vertAlign w:val="superscript"/>
-        </w:rPr>
-        <w:t>m</w:t>
-      </w:r>
-      <w:proofErr w:type="spellEnd"/>
+      <w:r>
+        <w:rPr>
+          <w:rFonts w:asciiTheme="minorHAnsi" w:hAnsiTheme="minorHAnsi" w:cs="Apple Symbols"/>
+          <w:sz w:val="20"/>
+          <w:szCs w:val="20"/>
+        </w:rPr>
+        <w:t>genomic analysis</w:t>
+      </w:r>
+      <w:r>
+        <w:rPr>
+          <w:rFonts w:asciiTheme="minorHAnsi" w:hAnsiTheme="minorHAnsi" w:cs="Apple Symbols"/>
+          <w:sz w:val="20"/>
+          <w:szCs w:val="20"/>
+        </w:rPr>
+        <w:t>*</w:t>
+      </w:r>
+      <w:r>
+        <w:rPr>
+          <w:rFonts w:asciiTheme="minorHAnsi" w:hAnsiTheme="minorHAnsi" w:cs="Apple Symbols"/>
+          <w:sz w:val="20"/>
+          <w:szCs w:val="20"/>
+        </w:rPr>
+        <w:t xml:space="preserve">                                        </w:t>
+      </w:r>
+      <w:r>
+        <w:rPr>
+          <w:rFonts w:asciiTheme="minorHAnsi" w:hAnsiTheme="minorHAnsi" w:cs="Apple Symbols"/>
+          <w:sz w:val="16"/>
+          <w:szCs w:val="16"/>
+        </w:rPr>
+        <w:t>*denotes expert level</w:t>
+      </w:r>
     </w:p>
     <w:p>
       <w:pPr>
-        <w:snapToGrid w:val="0"/>
-        <w:ind w:left="480"/>
-        <w:rPr>
-          <w:rFonts w:asciiTheme="minorHAnsi" w:hAnsiTheme="minorHAnsi" w:cs="Apple Symbols"/>
-          <w:sz w:val="20"/>
-          <w:szCs w:val="20"/>
-        </w:rPr>
-      </w:pPr>
-      <w:r>
-        <w:rPr>
-          <w:rFonts w:asciiTheme="minorHAnsi" w:hAnsiTheme="minorHAnsi" w:cs="Apple Symbols"/>
-          <w:b/>
-          <w:sz w:val="20"/>
-          <w:szCs w:val="20"/>
-        </w:rPr>
-        <w:t>Other</w:t>
-      </w:r>
-      <w:r>
-        <w:rPr>
-          <w:rFonts w:asciiTheme="minorHAnsi" w:hAnsiTheme="minorHAnsi" w:cs="Apple Symbols"/>
-          <w:b/>
-          <w:sz w:val="20"/>
-          <w:szCs w:val="20"/>
-        </w:rPr>
-        <w:t>s</w:t>
-      </w:r>
-      <w:r>
-        <w:rPr>
-          <w:rFonts w:asciiTheme="minorHAnsi" w:hAnsiTheme="minorHAnsi" w:cs="Apple Symbols"/>
-          <w:b/>
-          <w:sz w:val="20"/>
-          <w:szCs w:val="20"/>
-        </w:rPr>
-        <w:t>:</w:t>
-      </w:r>
-      <w:r>
-        <w:rPr>
-          <w:rFonts w:asciiTheme="minorHAnsi" w:hAnsiTheme="minorHAnsi" w:cs="Apple Symbols"/>
-          <w:sz w:val="20"/>
-          <w:szCs w:val="20"/>
-        </w:rPr>
-        <w:t xml:space="preserve"> </w:t>
-      </w:r>
-      <w:proofErr w:type="spellStart"/>
-      <w:r>
-        <w:rPr>
-          <w:rFonts w:asciiTheme="minorHAnsi" w:hAnsiTheme="minorHAnsi" w:cs="Apple Symbols"/>
-          <w:sz w:val="20"/>
-          <w:szCs w:val="20"/>
-        </w:rPr>
-        <w:t>Git</w:t>
-      </w:r>
-      <w:proofErr w:type="spellEnd"/>
-      <w:r>
-        <w:rPr>
-          <w:rFonts w:asciiTheme="minorHAnsi" w:hAnsiTheme="minorHAnsi" w:cs="Apple Symbols"/>
-          <w:sz w:val="20"/>
-          <w:szCs w:val="20"/>
-        </w:rPr>
-        <w:t>/</w:t>
-      </w:r>
-      <w:proofErr w:type="spellStart"/>
-      <w:r>
-        <w:rPr>
-          <w:rFonts w:asciiTheme="minorHAnsi" w:hAnsiTheme="minorHAnsi" w:cs="Apple Symbols"/>
-          <w:sz w:val="20"/>
-          <w:szCs w:val="20"/>
-        </w:rPr>
-        <w:t>Github</w:t>
-      </w:r>
-      <w:r>
-        <w:rPr>
-          <w:rFonts w:asciiTheme="minorHAnsi" w:hAnsiTheme="minorHAnsi" w:cs="Apple Symbols"/>
-          <w:sz w:val="20"/>
-          <w:szCs w:val="20"/>
-          <w:vertAlign w:val="superscript"/>
-        </w:rPr>
-        <w:t>m</w:t>
-      </w:r>
-      <w:proofErr w:type="spellEnd"/>
-      <w:r>
-        <w:rPr>
-          <w:rFonts w:asciiTheme="minorHAnsi" w:hAnsiTheme="minorHAnsi" w:cs="Apple Symbols"/>
-          <w:sz w:val="20"/>
-          <w:szCs w:val="20"/>
-        </w:rPr>
-        <w:t xml:space="preserve">, deep </w:t>
-      </w:r>
-      <w:proofErr w:type="spellStart"/>
-      <w:r>
-        <w:rPr>
-          <w:rFonts w:asciiTheme="minorHAnsi" w:hAnsiTheme="minorHAnsi" w:cs="Apple Symbols"/>
-          <w:sz w:val="20"/>
-          <w:szCs w:val="20"/>
-        </w:rPr>
-        <w:t>learning</w:t>
-      </w:r>
-      <w:r>
-        <w:rPr>
-          <w:rFonts w:asciiTheme="minorHAnsi" w:hAnsiTheme="minorHAnsi" w:cs="Apple Symbols"/>
-          <w:sz w:val="20"/>
-          <w:szCs w:val="20"/>
-          <w:vertAlign w:val="superscript"/>
-        </w:rPr>
-        <w:t>m</w:t>
-      </w:r>
-      <w:proofErr w:type="spellEnd"/>
-    </w:p>
-    <w:p>
-      <w:pPr>
-        <w:snapToGrid w:val="0"/>
-        <w:ind w:left="480"/>
-        <w:jc w:val="right"/>
-        <w:rPr>
-          <w:rFonts w:asciiTheme="minorHAnsi" w:hAnsiTheme="minorHAnsi" w:cs="Apple Symbols"/>
-          <w:sz w:val="20"/>
-          <w:szCs w:val="20"/>
-        </w:rPr>
-      </w:pPr>
-      <w:proofErr w:type="gramStart"/>
-      <w:r>
-        <w:rPr>
-          <w:rFonts w:asciiTheme="minorHAnsi" w:hAnsiTheme="minorHAnsi" w:cs="Apple Symbols"/>
-          <w:sz w:val="20"/>
-          <w:szCs w:val="20"/>
-        </w:rPr>
-        <w:t>a</w:t>
-      </w:r>
-      <w:proofErr w:type="gramEnd"/>
-      <w:r>
-        <w:rPr>
-          <w:rFonts w:asciiTheme="minorHAnsi" w:hAnsiTheme="minorHAnsi" w:cs="Apple Symbols"/>
-          <w:sz w:val="20"/>
-          <w:szCs w:val="20"/>
-        </w:rPr>
-        <w:t>: advanced</w:t>
-      </w:r>
-      <w:r>
-        <w:rPr>
-          <w:rFonts w:asciiTheme="minorHAnsi" w:hAnsiTheme="minorHAnsi" w:cs="Apple Symbols"/>
-          <w:sz w:val="20"/>
-          <w:szCs w:val="20"/>
-        </w:rPr>
-        <w:t>, m: moderate</w:t>
-      </w:r>
-    </w:p>
-    <w:p>
-      <w:pPr>
         <w:rPr>
           <w:rFonts w:ascii="Arial" w:hAnsi="Arial" w:cs="Arial"/>
           <w:b/>
@@ -1666,14 +1410,7 @@
           <w:rFonts w:ascii="Arial" w:hAnsi="Arial" w:cs="Arial"/>
           <w:b/>
         </w:rPr>
-        <w:t xml:space="preserve">Projects </w:t>
-      </w:r>
-      <w:r>
-        <w:rPr>
-          <w:rFonts w:ascii="Arial" w:hAnsi="Arial" w:cs="Arial"/>
-          <w:b/>
-        </w:rPr>
-        <w:t>Experience</w:t>
+        <w:t>Projects</w:t>
       </w:r>
       <w:r>
         <w:rPr>
@@ -1859,11 +1596,19 @@
       <w:r>
         <w:rPr>
           <w:rFonts w:asciiTheme="minorHAnsi" w:hAnsiTheme="minorHAnsi" w:cs="Apple Symbols"/>
+          <w:sz w:val="20"/>
+          <w:szCs w:val="20"/>
+        </w:rPr>
+        <w:t xml:space="preserve">  </w:t>
+      </w:r>
+      <w:r>
+        <w:rPr>
+          <w:rFonts w:asciiTheme="minorHAnsi" w:hAnsiTheme="minorHAnsi" w:cs="Apple Symbols"/>
           <w:i/>
           <w:sz w:val="20"/>
           <w:szCs w:val="20"/>
         </w:rPr>
-        <w:t>March</w:t>
+        <w:t>June</w:t>
       </w:r>
       <w:proofErr w:type="gramEnd"/>
       <w:r>
@@ -2081,7 +1826,25 @@
           <w:sz w:val="20"/>
           <w:szCs w:val="20"/>
         </w:rPr>
-        <w:t>Optimize data pipeline effic</w:t>
+        <w:t>Optimize</w:t>
+      </w:r>
+      <w:r>
+        <w:rPr>
+          <w:rFonts w:asciiTheme="minorHAnsi" w:hAnsiTheme="minorHAnsi" w:cs="Apple Symbols"/>
+          <w:sz w:val="20"/>
+          <w:szCs w:val="20"/>
+        </w:rPr>
+        <w:t>d</w:t>
+      </w:r>
+      <w:bookmarkStart w:id="0" w:name="_GoBack"/>
+      <w:bookmarkEnd w:id="0"/>
+      <w:r>
+        <w:rPr>
+          <w:rFonts w:asciiTheme="minorHAnsi" w:hAnsiTheme="minorHAnsi" w:cs="Apple Symbols"/>
+          <w:sz w:val="20"/>
+          <w:szCs w:val="20"/>
+        </w:rPr>
+        <w:t xml:space="preserve"> data pipeline effic</w:t>
       </w:r>
       <w:r>
         <w:rPr>
@@ -2166,6 +1929,14 @@
           <w:sz w:val="20"/>
           <w:szCs w:val="20"/>
         </w:rPr>
+        <w:t>d</w:t>
+      </w:r>
+      <w:r>
+        <w:rPr>
+          <w:rFonts w:asciiTheme="minorHAnsi" w:hAnsiTheme="minorHAnsi" w:cs="Apple Symbols"/>
+          <w:sz w:val="20"/>
+          <w:szCs w:val="20"/>
+        </w:rPr>
         <w:t xml:space="preserve"> prediction precision </w:t>
       </w:r>
       <w:r>
@@ -2202,8 +1973,19 @@
           <w:sz w:val="20"/>
           <w:szCs w:val="20"/>
         </w:rPr>
-        <w:t>Traffic Gap Prediction –</w:t>
-      </w:r>
+        <w:t xml:space="preserve">Multinomial </w:t>
+      </w:r>
+      <w:proofErr w:type="spellStart"/>
+      <w:r>
+        <w:rPr>
+          <w:rFonts w:asciiTheme="minorHAnsi" w:hAnsiTheme="minorHAnsi" w:cs="Apple Symbols"/>
+          <w:b/>
+          <w:sz w:val="20"/>
+          <w:szCs w:val="20"/>
+        </w:rPr>
+        <w:t>rRNA</w:t>
+      </w:r>
+      <w:proofErr w:type="spellEnd"/>
       <w:r>
         <w:rPr>
           <w:rFonts w:asciiTheme="minorHAnsi" w:hAnsiTheme="minorHAnsi" w:cs="Apple Symbols"/>
@@ -2213,188 +1995,34 @@
         </w:rPr>
         <w:t xml:space="preserve"> </w:t>
       </w:r>
+      <w:r>
+        <w:rPr>
+          <w:rFonts w:asciiTheme="minorHAnsi" w:hAnsiTheme="minorHAnsi" w:cs="Apple Symbols"/>
+          <w:b/>
+          <w:sz w:val="20"/>
+          <w:szCs w:val="20"/>
+        </w:rPr>
+        <w:t>Bayesian classifier</w:t>
+      </w:r>
+      <w:r>
+        <w:rPr>
+          <w:rFonts w:asciiTheme="minorHAnsi" w:hAnsiTheme="minorHAnsi" w:cs="Apple Symbols"/>
+          <w:b/>
+          <w:sz w:val="20"/>
+          <w:szCs w:val="20"/>
+        </w:rPr>
+        <w:t xml:space="preserve"> –</w:t>
+      </w:r>
+      <w:r>
+        <w:rPr>
+          <w:rFonts w:asciiTheme="minorHAnsi" w:hAnsiTheme="minorHAnsi" w:cs="Apple Symbols"/>
+          <w:b/>
+          <w:sz w:val="20"/>
+          <w:szCs w:val="20"/>
+        </w:rPr>
+        <w:t xml:space="preserve"> </w:t>
+      </w:r>
       <w:hyperlink r:id="rId13" w:history="1">
-        <w:r>
-          <w:rPr>
-            <w:rStyle w:val="a3"/>
-            <w:rFonts w:asciiTheme="minorHAnsi" w:hAnsiTheme="minorHAnsi" w:cs="Apple Symbols"/>
-            <w:sz w:val="20"/>
-            <w:szCs w:val="20"/>
-          </w:rPr>
-          <w:t>github.com/kuanliang/traffic_gap</w:t>
-        </w:r>
-      </w:hyperlink>
-      <w:proofErr w:type="gramStart"/>
-      <w:r>
-        <w:rPr>
-          <w:rFonts w:asciiTheme="minorHAnsi" w:hAnsiTheme="minorHAnsi" w:cs="Apple Symbols"/>
-          <w:sz w:val="20"/>
-          <w:szCs w:val="20"/>
-        </w:rPr>
-        <w:t xml:space="preserve">                            </w:t>
-      </w:r>
-      <w:r>
-        <w:rPr>
-          <w:rFonts w:asciiTheme="minorHAnsi" w:hAnsiTheme="minorHAnsi" w:cs="Apple Symbols"/>
-          <w:sz w:val="20"/>
-          <w:szCs w:val="20"/>
-        </w:rPr>
-        <w:t xml:space="preserve">    </w:t>
-      </w:r>
-      <w:r>
-        <w:rPr>
-          <w:rFonts w:asciiTheme="minorHAnsi" w:hAnsiTheme="minorHAnsi" w:cs="Apple Symbols"/>
-          <w:sz w:val="20"/>
-          <w:szCs w:val="20"/>
-        </w:rPr>
-        <w:t xml:space="preserve">   </w:t>
-      </w:r>
-      <w:r>
-        <w:rPr>
-          <w:rFonts w:asciiTheme="minorHAnsi" w:hAnsiTheme="minorHAnsi" w:cs="Apple Symbols"/>
-          <w:sz w:val="20"/>
-          <w:szCs w:val="20"/>
-        </w:rPr>
-        <w:t xml:space="preserve">   </w:t>
-      </w:r>
-      <w:r>
-        <w:rPr>
-          <w:rFonts w:asciiTheme="minorHAnsi" w:hAnsiTheme="minorHAnsi" w:cs="Apple Symbols"/>
-          <w:sz w:val="20"/>
-          <w:szCs w:val="20"/>
-        </w:rPr>
-        <w:t xml:space="preserve"> </w:t>
-      </w:r>
-      <w:r>
-        <w:rPr>
-          <w:rFonts w:asciiTheme="minorHAnsi" w:hAnsiTheme="minorHAnsi" w:cs="Apple Symbols"/>
-          <w:i/>
-          <w:sz w:val="20"/>
-          <w:szCs w:val="20"/>
-        </w:rPr>
-        <w:t xml:space="preserve"> June</w:t>
-      </w:r>
-      <w:proofErr w:type="gramEnd"/>
-      <w:r>
-        <w:rPr>
-          <w:rFonts w:asciiTheme="minorHAnsi" w:hAnsiTheme="minorHAnsi" w:cs="Apple Symbols"/>
-          <w:i/>
-          <w:sz w:val="20"/>
-          <w:szCs w:val="20"/>
-        </w:rPr>
-        <w:t xml:space="preserve"> 2016</w:t>
-      </w:r>
-    </w:p>
-    <w:p>
-      <w:pPr>
-        <w:pStyle w:val="ac"/>
-        <w:numPr>
-          <w:ilvl w:val="3"/>
-          <w:numId w:val="2"/>
-        </w:numPr>
-        <w:snapToGrid w:val="0"/>
-        <w:spacing w:line="240" w:lineRule="atLeast"/>
-        <w:ind w:leftChars="0"/>
-        <w:rPr>
-          <w:rFonts w:asciiTheme="minorHAnsi" w:hAnsiTheme="minorHAnsi" w:cs="Apple Symbols"/>
-          <w:sz w:val="20"/>
-          <w:szCs w:val="20"/>
-        </w:rPr>
-      </w:pPr>
-      <w:r>
-        <w:rPr>
-          <w:rFonts w:asciiTheme="minorHAnsi" w:hAnsiTheme="minorHAnsi" w:cs="Apple Symbols"/>
-          <w:sz w:val="20"/>
-          <w:szCs w:val="20"/>
-        </w:rPr>
-        <w:t xml:space="preserve">Design machine learning algorithms for time series data with Pandas and </w:t>
-      </w:r>
-      <w:proofErr w:type="spellStart"/>
-      <w:r>
-        <w:rPr>
-          <w:rFonts w:asciiTheme="minorHAnsi" w:hAnsiTheme="minorHAnsi" w:cs="Apple Symbols"/>
-          <w:sz w:val="20"/>
-          <w:szCs w:val="20"/>
-        </w:rPr>
-        <w:t>scikit</w:t>
-      </w:r>
-      <w:proofErr w:type="spellEnd"/>
-      <w:r>
-        <w:rPr>
-          <w:rFonts w:asciiTheme="minorHAnsi" w:hAnsiTheme="minorHAnsi" w:cs="Apple Symbols"/>
-          <w:sz w:val="20"/>
-          <w:szCs w:val="20"/>
-        </w:rPr>
-        <w:t xml:space="preserve">-learn               </w:t>
-      </w:r>
-    </w:p>
-    <w:p>
-      <w:pPr>
-        <w:ind w:left="480"/>
-        <w:rPr>
-          <w:rFonts w:asciiTheme="minorHAnsi" w:hAnsiTheme="minorHAnsi" w:cs="Apple Symbols"/>
-          <w:b/>
-          <w:sz w:val="20"/>
-          <w:szCs w:val="20"/>
-        </w:rPr>
-      </w:pPr>
-      <w:r>
-        <w:rPr>
-          <w:rFonts w:asciiTheme="minorHAnsi" w:hAnsiTheme="minorHAnsi" w:cs="Apple Symbols"/>
-          <w:b/>
-          <w:sz w:val="20"/>
-          <w:szCs w:val="20"/>
-        </w:rPr>
-        <w:t xml:space="preserve">Multinomial </w:t>
-      </w:r>
-      <w:proofErr w:type="spellStart"/>
-      <w:r>
-        <w:rPr>
-          <w:rFonts w:asciiTheme="minorHAnsi" w:hAnsiTheme="minorHAnsi" w:cs="Apple Symbols"/>
-          <w:b/>
-          <w:sz w:val="20"/>
-          <w:szCs w:val="20"/>
-        </w:rPr>
-        <w:t>rRNA</w:t>
-      </w:r>
-      <w:proofErr w:type="spellEnd"/>
-      <w:r>
-        <w:rPr>
-          <w:rFonts w:asciiTheme="minorHAnsi" w:hAnsiTheme="minorHAnsi" w:cs="Apple Symbols"/>
-          <w:b/>
-          <w:sz w:val="20"/>
-          <w:szCs w:val="20"/>
-        </w:rPr>
-        <w:t xml:space="preserve"> </w:t>
-      </w:r>
-      <w:r>
-        <w:rPr>
-          <w:rFonts w:asciiTheme="minorHAnsi" w:hAnsiTheme="minorHAnsi" w:cs="Apple Symbols"/>
-          <w:b/>
-          <w:sz w:val="20"/>
-          <w:szCs w:val="20"/>
-        </w:rPr>
-        <w:t>Bayesian classifier</w:t>
-      </w:r>
-      <w:r>
-        <w:rPr>
-          <w:rFonts w:asciiTheme="minorHAnsi" w:hAnsiTheme="minorHAnsi" w:cs="Apple Symbols"/>
-          <w:b/>
-          <w:sz w:val="20"/>
-          <w:szCs w:val="20"/>
-        </w:rPr>
-        <w:t xml:space="preserve"> –</w:t>
-      </w:r>
-      <w:r>
-        <w:rPr>
-          <w:rFonts w:asciiTheme="minorHAnsi" w:hAnsiTheme="minorHAnsi" w:cs="Apple Symbols"/>
-          <w:b/>
-          <w:sz w:val="20"/>
-          <w:szCs w:val="20"/>
-        </w:rPr>
-        <w:t xml:space="preserve"> </w:t>
-      </w:r>
-      <w:hyperlink r:id="rId14" w:history="1">
         <w:r>
           <w:rPr>
             <w:rStyle w:val="a3"/>
@@ -2528,73 +2156,82 @@
           <w:sz w:val="20"/>
           <w:szCs w:val="20"/>
         </w:rPr>
-        <w:t xml:space="preserve"> accuracy of naïve Bayesian classifier for taxonomic assignment</w:t>
+        <w:t xml:space="preserve"> accuracy of naïve Bayesian classifier </w:t>
+      </w:r>
+      <w:r>
+        <w:rPr>
+          <w:rFonts w:asciiTheme="minorHAnsi" w:hAnsiTheme="minorHAnsi" w:cs="Apple Symbols"/>
+          <w:sz w:val="20"/>
+          <w:szCs w:val="20"/>
+        </w:rPr>
+        <w:t xml:space="preserve">with multinomial model and </w:t>
+      </w:r>
+      <w:proofErr w:type="spellStart"/>
+      <w:r>
+        <w:rPr>
+          <w:rFonts w:asciiTheme="minorHAnsi" w:hAnsiTheme="minorHAnsi" w:cs="Apple Symbols"/>
+          <w:sz w:val="20"/>
+          <w:szCs w:val="20"/>
+        </w:rPr>
+        <w:t>Dirichlet</w:t>
+      </w:r>
+      <w:proofErr w:type="spellEnd"/>
+      <w:r>
+        <w:rPr>
+          <w:rFonts w:asciiTheme="minorHAnsi" w:hAnsiTheme="minorHAnsi" w:cs="Apple Symbols"/>
+          <w:sz w:val="20"/>
+          <w:szCs w:val="20"/>
+        </w:rPr>
+        <w:t xml:space="preserve"> priors </w:t>
+      </w:r>
+      <w:r>
+        <w:rPr>
+          <w:rFonts w:asciiTheme="minorHAnsi" w:hAnsiTheme="minorHAnsi" w:cs="Apple Symbols"/>
+          <w:sz w:val="20"/>
+          <w:szCs w:val="20"/>
+        </w:rPr>
+        <w:t xml:space="preserve">for </w:t>
+      </w:r>
+      <w:r>
+        <w:rPr>
+          <w:rFonts w:asciiTheme="minorHAnsi" w:hAnsiTheme="minorHAnsi" w:cs="Apple Symbols"/>
+          <w:sz w:val="20"/>
+          <w:szCs w:val="20"/>
+        </w:rPr>
+        <w:t xml:space="preserve">microbial and fungal </w:t>
+      </w:r>
+      <w:proofErr w:type="spellStart"/>
+      <w:r>
+        <w:rPr>
+          <w:rFonts w:asciiTheme="minorHAnsi" w:hAnsiTheme="minorHAnsi" w:cs="Apple Symbols"/>
+          <w:sz w:val="20"/>
+          <w:szCs w:val="20"/>
+        </w:rPr>
+        <w:t>rRNA</w:t>
+      </w:r>
+      <w:proofErr w:type="spellEnd"/>
+      <w:r>
+        <w:rPr>
+          <w:rFonts w:asciiTheme="minorHAnsi" w:hAnsiTheme="minorHAnsi" w:cs="Apple Symbols"/>
+          <w:sz w:val="20"/>
+          <w:szCs w:val="20"/>
+        </w:rPr>
+        <w:t xml:space="preserve"> </w:t>
+      </w:r>
+      <w:r>
+        <w:rPr>
+          <w:rFonts w:asciiTheme="minorHAnsi" w:hAnsiTheme="minorHAnsi" w:cs="Apple Symbols"/>
+          <w:sz w:val="20"/>
+          <w:szCs w:val="20"/>
+        </w:rPr>
+        <w:t>taxonomic assignment</w:t>
       </w:r>
     </w:p>
     <w:p>
       <w:pPr>
-        <w:pStyle w:val="ac"/>
-        <w:numPr>
-          <w:ilvl w:val="0"/>
-          <w:numId w:val="3"/>
-        </w:numPr>
-        <w:snapToGrid w:val="0"/>
-        <w:spacing w:line="240" w:lineRule="atLeast"/>
-        <w:ind w:leftChars="0" w:hanging="176"/>
-        <w:rPr>
-          <w:rFonts w:asciiTheme="minorHAnsi" w:hAnsiTheme="minorHAnsi" w:cs="Apple Symbols"/>
-          <w:sz w:val="20"/>
-          <w:szCs w:val="20"/>
-        </w:rPr>
-      </w:pPr>
-      <w:r>
-        <w:rPr>
-          <w:rFonts w:asciiTheme="minorHAnsi" w:hAnsiTheme="minorHAnsi" w:cs="Apple Symbols"/>
-          <w:sz w:val="20"/>
-          <w:szCs w:val="20"/>
-        </w:rPr>
-        <w:t xml:space="preserve">K. L. Liu, T. T. Wong, “Naïve Bayesian Classifiers with Multinomial Models for </w:t>
-      </w:r>
-      <w:proofErr w:type="spellStart"/>
-      <w:r>
-        <w:rPr>
-          <w:rFonts w:asciiTheme="minorHAnsi" w:hAnsiTheme="minorHAnsi" w:cs="Apple Symbols"/>
-          <w:sz w:val="20"/>
-          <w:szCs w:val="20"/>
-        </w:rPr>
-        <w:t>rRNA</w:t>
-      </w:r>
-      <w:proofErr w:type="spellEnd"/>
-      <w:r>
-        <w:rPr>
-          <w:rFonts w:asciiTheme="minorHAnsi" w:hAnsiTheme="minorHAnsi" w:cs="Apple Symbols"/>
-          <w:sz w:val="20"/>
-          <w:szCs w:val="20"/>
-        </w:rPr>
-        <w:t xml:space="preserve"> Taxonomic Assignment”, </w:t>
-      </w:r>
-      <w:r>
-        <w:rPr>
-          <w:rFonts w:asciiTheme="minorHAnsi" w:hAnsiTheme="minorHAnsi"/>
-          <w:sz w:val="20"/>
-          <w:szCs w:val="20"/>
-        </w:rPr>
-        <w:t>IEEE/ACM Transactions on Computational Biology and Bioinformatics</w:t>
-      </w:r>
-      <w:r>
-        <w:rPr>
-          <w:rFonts w:asciiTheme="minorHAnsi" w:hAnsiTheme="minorHAnsi" w:cs="Apple Symbols"/>
-          <w:sz w:val="20"/>
-          <w:szCs w:val="20"/>
-        </w:rPr>
-        <w:t>, 2013, 10(5), 1334-9.</w:t>
-      </w:r>
-    </w:p>
-    <w:p>
-      <w:pPr>
         <w:ind w:left="480"/>
         <w:rPr>
-          <w:rFonts w:ascii="Apple Symbols" w:hAnsi="Apple Symbols" w:cs="Apple Symbols" w:hint="eastAsia"/>
+          <w:rFonts w:ascii="Apple Symbols" w:hAnsi="Apple Symbols" w:cs="Apple Symbols"/>
           <w:sz w:val="26"/>
           <w:szCs w:val="26"/>
         </w:rPr>
@@ -2617,7 +2254,7 @@
         </w:rPr>
         <w:t xml:space="preserve"> - </w:t>
       </w:r>
-      <w:hyperlink r:id="rId15" w:history="1">
+      <w:hyperlink r:id="rId14" w:history="1">
         <w:r>
           <w:rPr>
             <w:rStyle w:val="a3"/>
@@ -2707,9 +2344,8 @@
           <w:numId w:val="3"/>
         </w:numPr>
         <w:snapToGrid w:val="0"/>
-        <w:spacing w:after="120" w:line="240" w:lineRule="atLeast"/>
+        <w:spacing w:line="240" w:lineRule="atLeast"/>
         <w:ind w:leftChars="0" w:hanging="176"/>
-        <w:contextualSpacing/>
         <w:jc w:val="both"/>
         <w:textAlignment w:val="baseline"/>
         <w:rPr>
@@ -2724,7 +2360,39 @@
           <w:sz w:val="20"/>
           <w:szCs w:val="20"/>
         </w:rPr>
-        <w:t xml:space="preserve">K. L. Liu, C. R. </w:t>
+        <w:t>Designed</w:t>
+      </w:r>
+      <w:r>
+        <w:rPr>
+          <w:rFonts w:asciiTheme="minorHAnsi" w:hAnsiTheme="minorHAnsi" w:cs="Apple Symbols"/>
+          <w:sz w:val="20"/>
+          <w:szCs w:val="20"/>
+        </w:rPr>
+        <w:t xml:space="preserve"> </w:t>
+      </w:r>
+      <w:r>
+        <w:rPr>
+          <w:rFonts w:asciiTheme="minorHAnsi" w:hAnsiTheme="minorHAnsi" w:cs="Apple Symbols"/>
+          <w:sz w:val="20"/>
+          <w:szCs w:val="20"/>
+        </w:rPr>
+        <w:t xml:space="preserve">and implement </w:t>
+      </w:r>
+      <w:r>
+        <w:rPr>
+          <w:rFonts w:asciiTheme="minorHAnsi" w:hAnsiTheme="minorHAnsi" w:cs="Apple Symbols"/>
+          <w:sz w:val="20"/>
+          <w:szCs w:val="20"/>
+        </w:rPr>
+        <w:t xml:space="preserve">classification algorithms for </w:t>
+      </w:r>
+      <w:r>
+        <w:rPr>
+          <w:rFonts w:asciiTheme="minorHAnsi" w:hAnsiTheme="minorHAnsi" w:cs="Apple Symbols"/>
+          <w:sz w:val="20"/>
+          <w:szCs w:val="20"/>
+        </w:rPr>
+        <w:t xml:space="preserve">fungal </w:t>
       </w:r>
       <w:proofErr w:type="spellStart"/>
       <w:r>
@@ -2733,7 +2401,7 @@
           <w:sz w:val="20"/>
           <w:szCs w:val="20"/>
         </w:rPr>
-        <w:t>Kuske</w:t>
+        <w:t>rRNA</w:t>
       </w:r>
       <w:proofErr w:type="spellEnd"/>
       <w:r>
@@ -2742,61 +2410,7 @@
           <w:sz w:val="20"/>
           <w:szCs w:val="20"/>
         </w:rPr>
-        <w:t xml:space="preserve">, A. P. Alfaro, S. </w:t>
-      </w:r>
-      <w:proofErr w:type="spellStart"/>
-      <w:r>
-        <w:rPr>
-          <w:rFonts w:asciiTheme="minorHAnsi" w:hAnsiTheme="minorHAnsi" w:cs="Apple Symbols"/>
-          <w:sz w:val="20"/>
-          <w:szCs w:val="20"/>
-        </w:rPr>
-        <w:t>Eichorst</w:t>
-      </w:r>
-      <w:proofErr w:type="spellEnd"/>
-      <w:r>
-        <w:rPr>
-          <w:rFonts w:asciiTheme="minorHAnsi" w:hAnsiTheme="minorHAnsi" w:cs="Apple Symbols"/>
-          <w:sz w:val="20"/>
-          <w:szCs w:val="20"/>
-        </w:rPr>
-        <w:t xml:space="preserve"> and G. </w:t>
-      </w:r>
-      <w:proofErr w:type="spellStart"/>
-      <w:r>
-        <w:rPr>
-          <w:rFonts w:asciiTheme="minorHAnsi" w:hAnsiTheme="minorHAnsi" w:cs="Apple Symbols"/>
-          <w:sz w:val="20"/>
-          <w:szCs w:val="20"/>
-        </w:rPr>
-        <w:t>Xie</w:t>
-      </w:r>
-      <w:proofErr w:type="spellEnd"/>
-      <w:r>
-        <w:rPr>
-          <w:rFonts w:asciiTheme="minorHAnsi" w:hAnsiTheme="minorHAnsi" w:cs="Apple Symbols"/>
-          <w:sz w:val="20"/>
-          <w:szCs w:val="20"/>
-        </w:rPr>
-        <w:t xml:space="preserve">, “Accurate, rapid classification of fungi using the large subunit </w:t>
-      </w:r>
-      <w:proofErr w:type="spellStart"/>
-      <w:r>
-        <w:rPr>
-          <w:rFonts w:asciiTheme="minorHAnsi" w:hAnsiTheme="minorHAnsi" w:cs="Apple Symbols"/>
-          <w:sz w:val="20"/>
-          <w:szCs w:val="20"/>
-        </w:rPr>
-        <w:t>rRNA</w:t>
-      </w:r>
-      <w:proofErr w:type="spellEnd"/>
-      <w:r>
-        <w:rPr>
-          <w:rFonts w:asciiTheme="minorHAnsi" w:hAnsiTheme="minorHAnsi" w:cs="Apple Symbols"/>
-          <w:sz w:val="20"/>
-          <w:szCs w:val="20"/>
-        </w:rPr>
-        <w:t xml:space="preserve"> gene”, Applied and Environmental Microbiology, March 2012, 78(5) 1523-33.</w:t>
+        <w:t xml:space="preserve"> taxonomic assignment</w:t>
       </w:r>
     </w:p>
     <w:p>
@@ -2808,7 +2422,7 @@
           <w:numId w:val="3"/>
         </w:numPr>
         <w:snapToGrid w:val="0"/>
-        <w:spacing w:before="120" w:after="120" w:line="240" w:lineRule="atLeast"/>
+        <w:spacing w:line="240" w:lineRule="atLeast"/>
         <w:ind w:leftChars="0" w:hanging="176"/>
         <w:jc w:val="both"/>
         <w:textAlignment w:val="baseline"/>
@@ -2824,7 +2438,7 @@
           <w:sz w:val="20"/>
           <w:szCs w:val="20"/>
         </w:rPr>
-        <w:t xml:space="preserve">A. P. Alfaro, K. L. Liu, C. R. </w:t>
+        <w:t xml:space="preserve">Built-up </w:t>
       </w:r>
       <w:proofErr w:type="spellStart"/>
       <w:r>
@@ -2833,7 +2447,7 @@
           <w:sz w:val="20"/>
           <w:szCs w:val="20"/>
         </w:rPr>
-        <w:t>Kuske</w:t>
+        <w:t>rRNA</w:t>
       </w:r>
       <w:proofErr w:type="spellEnd"/>
       <w:r>
@@ -2842,7 +2456,7 @@
           <w:sz w:val="20"/>
           <w:szCs w:val="20"/>
         </w:rPr>
-        <w:t xml:space="preserve"> and G. </w:t>
+        <w:t xml:space="preserve"> sequence analysis, classification and evaluation pipeline with </w:t>
       </w:r>
       <w:proofErr w:type="spellStart"/>
       <w:r>
@@ -2851,7 +2465,7 @@
           <w:sz w:val="20"/>
           <w:szCs w:val="20"/>
         </w:rPr>
-        <w:t>Xie</w:t>
+        <w:t>Django</w:t>
       </w:r>
       <w:proofErr w:type="spellEnd"/>
       <w:r>
@@ -2860,7 +2474,7 @@
           <w:sz w:val="20"/>
           <w:szCs w:val="20"/>
         </w:rPr>
-        <w:t xml:space="preserve">, “From Genus to Phylum: LSU and ITS </w:t>
+        <w:t xml:space="preserve">, </w:t>
       </w:r>
       <w:proofErr w:type="spellStart"/>
       <w:r>
@@ -2869,7 +2483,7 @@
           <w:sz w:val="20"/>
           <w:szCs w:val="20"/>
         </w:rPr>
-        <w:t>rRNA</w:t>
+        <w:t>Json</w:t>
       </w:r>
       <w:proofErr w:type="spellEnd"/>
       <w:r>
@@ -2878,16 +2492,18 @@
           <w:sz w:val="20"/>
           <w:szCs w:val="20"/>
         </w:rPr>
-        <w:t xml:space="preserve"> operon regions showed similar classification accuracy influenced by database composition”, Applied and Environmental Microbiology, 2014, 80(3), 829-40</w:t>
-      </w:r>
-      <w:r>
-        <w:rPr>
-          <w:rFonts w:asciiTheme="minorHAnsi" w:hAnsiTheme="minorHAnsi" w:cs="Apple Symbols"/>
-          <w:sz w:val="20"/>
-          <w:szCs w:val="20"/>
-        </w:rPr>
-        <w:t xml:space="preserve"> </w:t>
-      </w:r>
+        <w:t xml:space="preserve"> and </w:t>
+      </w:r>
+      <w:proofErr w:type="spellStart"/>
+      <w:r>
+        <w:rPr>
+          <w:rFonts w:asciiTheme="minorHAnsi" w:hAnsiTheme="minorHAnsi" w:cs="Apple Symbols"/>
+          <w:sz w:val="20"/>
+          <w:szCs w:val="20"/>
+        </w:rPr>
+        <w:t>Flot</w:t>
+      </w:r>
+      <w:proofErr w:type="spellEnd"/>
       <w:r>
         <w:rPr>
           <w:rFonts w:ascii="Apple Symbols" w:hAnsi="Apple Symbols" w:cs="Apple Symbols"/>
@@ -3113,11 +2729,19 @@
       </w:r>
       <w:r>
         <w:rPr>
+          <w:rFonts w:asciiTheme="minorHAnsi" w:hAnsiTheme="minorHAnsi" w:cs="Arial"/>
+          <w:sz w:val="20"/>
+          <w:szCs w:val="20"/>
+        </w:rPr>
+        <w:t>China</w:t>
+      </w:r>
+      <w:r>
+        <w:rPr>
           <w:rFonts w:ascii="Apple Symbols" w:hAnsi="Apple Symbols" w:cs="Apple Symbols"/>
           <w:sz w:val="26"/>
           <w:szCs w:val="26"/>
         </w:rPr>
-        <w:t>China |</w:t>
+        <w:t xml:space="preserve"> |</w:t>
       </w:r>
       <w:r>
         <w:rPr>
@@ -3233,6 +2857,14 @@
           <w:sz w:val="20"/>
           <w:szCs w:val="20"/>
         </w:rPr>
+        <w:t>ed</w:t>
+      </w:r>
+      <w:r>
+        <w:rPr>
+          <w:rFonts w:asciiTheme="minorHAnsi" w:hAnsiTheme="minorHAnsi" w:cs="Apple Symbols"/>
+          <w:sz w:val="20"/>
+          <w:szCs w:val="20"/>
+        </w:rPr>
         <w:t xml:space="preserve"> Big Data, machine learning training courses for engineers</w:t>
       </w:r>
     </w:p>
@@ -3316,9 +2948,9 @@
       </w:r>
       <w:r>
         <w:rPr>
-          <w:rFonts w:ascii="Apple Symbols" w:hAnsi="Apple Symbols" w:cs="Apple Symbols"/>
-          <w:sz w:val="26"/>
-          <w:szCs w:val="26"/>
+          <w:rFonts w:asciiTheme="minorHAnsi" w:hAnsiTheme="minorHAnsi" w:cs="Arial"/>
+          <w:sz w:val="20"/>
+          <w:szCs w:val="20"/>
         </w:rPr>
         <w:t>Taiwan</w:t>
       </w:r>
@@ -3386,7 +3018,15 @@
           <w:sz w:val="20"/>
           <w:szCs w:val="20"/>
         </w:rPr>
-        <w:t>the audit process information system, Design and build up company website</w:t>
+        <w:t>the aud</w:t>
+      </w:r>
+      <w:r>
+        <w:rPr>
+          <w:rFonts w:asciiTheme="minorHAnsi" w:hAnsiTheme="minorHAnsi" w:cs="Apple Symbols"/>
+          <w:sz w:val="20"/>
+          <w:szCs w:val="20"/>
+        </w:rPr>
+        <w:t>it process information system.</w:t>
       </w:r>
     </w:p>
     <w:p>
@@ -3543,9 +3183,9 @@
       </w:r>
       <w:r>
         <w:rPr>
-          <w:rFonts w:ascii="Apple Symbols" w:hAnsi="Apple Symbols" w:cs="Apple Symbols"/>
-          <w:sz w:val="26"/>
-          <w:szCs w:val="26"/>
+          <w:rFonts w:asciiTheme="minorHAnsi" w:hAnsiTheme="minorHAnsi" w:cs="Arial"/>
+          <w:sz w:val="20"/>
+          <w:szCs w:val="20"/>
         </w:rPr>
         <w:t>Tokyo</w:t>
       </w:r>
@@ -3679,11 +3319,19 @@
       </w:r>
       <w:r>
         <w:rPr>
+          <w:rFonts w:asciiTheme="minorHAnsi" w:hAnsiTheme="minorHAnsi" w:cs="Arial"/>
+          <w:sz w:val="20"/>
+          <w:szCs w:val="20"/>
+        </w:rPr>
+        <w:t>USA</w:t>
+      </w:r>
+      <w:r>
+        <w:rPr>
           <w:rFonts w:ascii="Apple Symbols" w:hAnsi="Apple Symbols" w:cs="Apple Symbols"/>
           <w:sz w:val="26"/>
           <w:szCs w:val="26"/>
         </w:rPr>
-        <w:t>USA |</w:t>
+        <w:t xml:space="preserve"> |</w:t>
       </w:r>
       <w:r>
         <w:rPr>
@@ -3843,15 +3491,15 @@
           <w:sz w:val="20"/>
           <w:szCs w:val="20"/>
         </w:rPr>
-        <w:t xml:space="preserve">Analytics </w:t>
-      </w:r>
-      <w:r>
-        <w:rPr>
-          <w:rFonts w:asciiTheme="minorHAnsi" w:hAnsiTheme="minorHAnsi" w:cs="Apple Symbols"/>
-          <w:sz w:val="20"/>
-          <w:szCs w:val="20"/>
-        </w:rPr>
-        <w:t xml:space="preserve">and build up data analysis pipeline </w:t>
+        <w:t>Performed and built-up</w:t>
+      </w:r>
+      <w:r>
+        <w:rPr>
+          <w:rFonts w:asciiTheme="minorHAnsi" w:hAnsiTheme="minorHAnsi" w:cs="Apple Symbols"/>
+          <w:sz w:val="20"/>
+          <w:szCs w:val="20"/>
+        </w:rPr>
+        <w:t xml:space="preserve"> data analysis pipeline </w:t>
       </w:r>
       <w:r>
         <w:rPr>
@@ -3879,19 +3527,6 @@
         </w:rPr>
         <w:t xml:space="preserve"> projects</w:t>
       </w:r>
-    </w:p>
-    <w:p>
-      <w:pPr>
-        <w:pStyle w:val="ac"/>
-        <w:snapToGrid w:val="0"/>
-        <w:spacing w:line="240" w:lineRule="atLeast"/>
-        <w:ind w:leftChars="0" w:left="1134"/>
-        <w:rPr>
-          <w:rFonts w:asciiTheme="minorHAnsi" w:hAnsiTheme="minorHAnsi" w:cs="Apple Symbols"/>
-          <w:sz w:val="20"/>
-          <w:szCs w:val="20"/>
-        </w:rPr>
-      </w:pPr>
     </w:p>
     <w:p>
       <w:pPr>
@@ -4540,14 +4175,6 @@
     <w:p>
       <w:pPr>
         <w:rPr>
-          <w:rFonts w:ascii="Arial" w:hAnsi="Arial" w:cs="Arial"/>
-          <w:b/>
-        </w:rPr>
-      </w:pPr>
-    </w:p>
-    <w:p>
-      <w:pPr>
-        <w:rPr>
           <w:rFonts w:ascii="Apple Symbols" w:hAnsi="Apple Symbols" w:cs="Apple Symbols"/>
           <w:b/>
         </w:rPr>
@@ -4760,43 +4387,26 @@
         <w:ind w:leftChars="0"/>
         <w:rPr>
           <w:rFonts w:asciiTheme="minorHAnsi" w:hAnsiTheme="minorHAnsi" w:cs="Apple Symbols"/>
-          <w:sz w:val="20"/>
-          <w:szCs w:val="20"/>
-        </w:rPr>
-      </w:pPr>
-      <w:r>
-        <w:rPr>
-          <w:rFonts w:asciiTheme="minorHAnsi" w:hAnsiTheme="minorHAnsi" w:cs="Apple Symbols"/>
-          <w:sz w:val="20"/>
-          <w:szCs w:val="20"/>
-        </w:rPr>
-        <w:t xml:space="preserve">Scholarship for Japan Summer Program at </w:t>
-      </w:r>
-      <w:proofErr w:type="spellStart"/>
-      <w:r>
-        <w:rPr>
-          <w:rFonts w:asciiTheme="minorHAnsi" w:hAnsiTheme="minorHAnsi" w:cs="Apple Symbols"/>
-          <w:sz w:val="20"/>
-          <w:szCs w:val="20"/>
-        </w:rPr>
-        <w:t>TokyoTech</w:t>
-      </w:r>
-      <w:proofErr w:type="spellEnd"/>
-      <w:r>
-        <w:rPr>
-          <w:rFonts w:asciiTheme="minorHAnsi" w:hAnsiTheme="minorHAnsi" w:cs="Apple Symbols"/>
-          <w:sz w:val="20"/>
-          <w:szCs w:val="20"/>
-        </w:rPr>
-        <w:t xml:space="preserve"> University</w:t>
-      </w:r>
-      <w:r>
-        <w:rPr>
-          <w:rFonts w:asciiTheme="minorHAnsi" w:hAnsiTheme="minorHAnsi" w:cs="Apple Symbols"/>
-          <w:sz w:val="20"/>
-          <w:szCs w:val="20"/>
-        </w:rPr>
-        <w:t xml:space="preserve">                     </w:t>
+          <w:i/>
+          <w:sz w:val="20"/>
+          <w:szCs w:val="20"/>
+        </w:rPr>
+      </w:pPr>
+      <w:r>
+        <w:rPr>
+          <w:rFonts w:asciiTheme="minorHAnsi" w:hAnsiTheme="minorHAnsi" w:cs="Apple Symbols"/>
+          <w:sz w:val="20"/>
+          <w:szCs w:val="20"/>
+        </w:rPr>
+        <w:t>The winner of ISME (International Symposium of Microbial Ecology) travel grant</w:t>
+      </w:r>
+      <w:r>
+        <w:rPr>
+          <w:rFonts w:asciiTheme="minorHAnsi" w:hAnsiTheme="minorHAnsi" w:cs="Apple Symbols"/>
+          <w:sz w:val="20"/>
+          <w:szCs w:val="20"/>
+        </w:rPr>
+        <w:t xml:space="preserve">          </w:t>
       </w:r>
       <w:r>
         <w:rPr>
@@ -4820,7 +4430,7 @@
           <w:sz w:val="20"/>
           <w:szCs w:val="20"/>
         </w:rPr>
-        <w:t xml:space="preserve">   </w:t>
+        <w:t xml:space="preserve"> </w:t>
       </w:r>
       <w:r>
         <w:rPr>
@@ -4829,7 +4439,7 @@
           <w:sz w:val="20"/>
           <w:szCs w:val="20"/>
         </w:rPr>
-        <w:t xml:space="preserve"> July </w:t>
+        <w:t>June</w:t>
       </w:r>
       <w:r>
         <w:rPr>
@@ -4838,7 +4448,16 @@
           <w:sz w:val="20"/>
           <w:szCs w:val="20"/>
         </w:rPr>
-        <w:t>2011</w:t>
+        <w:t xml:space="preserve"> </w:t>
+      </w:r>
+      <w:r>
+        <w:rPr>
+          <w:rFonts w:asciiTheme="minorHAnsi" w:hAnsiTheme="minorHAnsi" w:cs="Apple Symbols"/>
+          <w:i/>
+          <w:sz w:val="20"/>
+          <w:szCs w:val="20"/>
+        </w:rPr>
+        <w:t>2010</w:t>
       </w:r>
     </w:p>
     <w:p>
@@ -4864,23 +4483,33 @@
           <w:sz w:val="20"/>
           <w:szCs w:val="20"/>
         </w:rPr>
-        <w:t>The winner of ISME (International Symposium of Microbial Ecology) travel grant</w:t>
-      </w:r>
-      <w:r>
-        <w:rPr>
-          <w:rFonts w:asciiTheme="minorHAnsi" w:hAnsiTheme="minorHAnsi" w:cs="Apple Symbols"/>
-          <w:sz w:val="20"/>
-          <w:szCs w:val="20"/>
-        </w:rPr>
-        <w:t xml:space="preserve">          </w:t>
-      </w:r>
-      <w:r>
-        <w:rPr>
-          <w:rFonts w:asciiTheme="minorHAnsi" w:hAnsiTheme="minorHAnsi" w:cs="Apple Symbols"/>
-          <w:sz w:val="20"/>
-          <w:szCs w:val="20"/>
-        </w:rPr>
-        <w:t xml:space="preserve">  </w:t>
+        <w:t xml:space="preserve">The winner of HMRC (Human </w:t>
+      </w:r>
+      <w:proofErr w:type="spellStart"/>
+      <w:r>
+        <w:rPr>
+          <w:rFonts w:asciiTheme="minorHAnsi" w:hAnsiTheme="minorHAnsi" w:cs="Apple Symbols"/>
+          <w:sz w:val="20"/>
+          <w:szCs w:val="20"/>
+        </w:rPr>
+        <w:t>Microbiome</w:t>
+      </w:r>
+      <w:proofErr w:type="spellEnd"/>
+      <w:r>
+        <w:rPr>
+          <w:rFonts w:asciiTheme="minorHAnsi" w:hAnsiTheme="minorHAnsi" w:cs="Apple Symbols"/>
+          <w:sz w:val="20"/>
+          <w:szCs w:val="20"/>
+        </w:rPr>
+        <w:t xml:space="preserve"> Research Conference) travel grant</w:t>
+      </w:r>
+      <w:r>
+        <w:rPr>
+          <w:rFonts w:asciiTheme="minorHAnsi" w:hAnsiTheme="minorHAnsi" w:cs="Apple Symbols"/>
+          <w:sz w:val="20"/>
+          <w:szCs w:val="20"/>
+        </w:rPr>
+        <w:t xml:space="preserve">        </w:t>
       </w:r>
       <w:r>
         <w:rPr>
@@ -4896,34 +4525,34 @@
           <w:sz w:val="20"/>
           <w:szCs w:val="20"/>
         </w:rPr>
+        <w:t xml:space="preserve">        </w:t>
+      </w:r>
+      <w:r>
+        <w:rPr>
+          <w:rFonts w:asciiTheme="minorHAnsi" w:hAnsiTheme="minorHAnsi" w:cs="Apple Symbols"/>
+          <w:i/>
+          <w:sz w:val="20"/>
+          <w:szCs w:val="20"/>
+        </w:rPr>
+        <w:t>May</w:t>
+      </w:r>
+      <w:r>
+        <w:rPr>
+          <w:rFonts w:asciiTheme="minorHAnsi" w:hAnsiTheme="minorHAnsi" w:cs="Apple Symbols"/>
+          <w:i/>
+          <w:sz w:val="20"/>
+          <w:szCs w:val="20"/>
+        </w:rPr>
+        <w:t xml:space="preserve"> 2010</w:t>
+      </w:r>
+      <w:r>
+        <w:rPr>
+          <w:rFonts w:asciiTheme="minorHAnsi" w:hAnsiTheme="minorHAnsi" w:cs="Apple Symbols"/>
+          <w:i/>
+          <w:sz w:val="20"/>
+          <w:szCs w:val="20"/>
+        </w:rPr>
         <w:t xml:space="preserve"> </w:t>
-      </w:r>
-      <w:r>
-        <w:rPr>
-          <w:rFonts w:asciiTheme="minorHAnsi" w:hAnsiTheme="minorHAnsi" w:cs="Apple Symbols"/>
-          <w:i/>
-          <w:sz w:val="20"/>
-          <w:szCs w:val="20"/>
-        </w:rPr>
-        <w:t>June</w:t>
-      </w:r>
-      <w:r>
-        <w:rPr>
-          <w:rFonts w:asciiTheme="minorHAnsi" w:hAnsiTheme="minorHAnsi" w:cs="Apple Symbols"/>
-          <w:i/>
-          <w:sz w:val="20"/>
-          <w:szCs w:val="20"/>
-        </w:rPr>
-        <w:t xml:space="preserve"> </w:t>
-      </w:r>
-      <w:r>
-        <w:rPr>
-          <w:rFonts w:asciiTheme="minorHAnsi" w:hAnsiTheme="minorHAnsi" w:cs="Apple Symbols"/>
-          <w:i/>
-          <w:sz w:val="20"/>
-          <w:szCs w:val="20"/>
-        </w:rPr>
-        <w:t>2010</w:t>
       </w:r>
     </w:p>
     <w:p>
@@ -4938,158 +4567,566 @@
         <w:ind w:leftChars="0"/>
         <w:rPr>
           <w:rFonts w:asciiTheme="minorHAnsi" w:hAnsiTheme="minorHAnsi" w:cs="Apple Symbols"/>
+          <w:sz w:val="20"/>
+          <w:szCs w:val="20"/>
+        </w:rPr>
+      </w:pPr>
+      <w:r>
+        <w:rPr>
+          <w:rFonts w:asciiTheme="minorHAnsi" w:hAnsiTheme="minorHAnsi" w:cs="Apple Symbols"/>
+          <w:sz w:val="20"/>
+          <w:szCs w:val="20"/>
+        </w:rPr>
+        <w:t xml:space="preserve">Scholarship for Pittsburgh Science of Learning Center summer school </w:t>
+      </w:r>
+      <w:r>
+        <w:rPr>
+          <w:rFonts w:asciiTheme="minorHAnsi" w:hAnsiTheme="minorHAnsi" w:cs="Apple Symbols"/>
+          <w:sz w:val="20"/>
+          <w:szCs w:val="20"/>
+        </w:rPr>
+        <w:t xml:space="preserve">                     </w:t>
+      </w:r>
+      <w:r>
+        <w:rPr>
+          <w:rFonts w:asciiTheme="minorHAnsi" w:hAnsiTheme="minorHAnsi" w:cs="Apple Symbols"/>
+          <w:sz w:val="20"/>
+          <w:szCs w:val="20"/>
+        </w:rPr>
+        <w:t xml:space="preserve"> </w:t>
+      </w:r>
+      <w:r>
+        <w:rPr>
+          <w:rFonts w:asciiTheme="minorHAnsi" w:hAnsiTheme="minorHAnsi" w:cs="Apple Symbols"/>
+          <w:sz w:val="20"/>
+          <w:szCs w:val="20"/>
+        </w:rPr>
+        <w:t xml:space="preserve"> </w:t>
+      </w:r>
+      <w:r>
+        <w:rPr>
+          <w:rFonts w:asciiTheme="minorHAnsi" w:hAnsiTheme="minorHAnsi" w:cs="Apple Symbols"/>
+          <w:sz w:val="20"/>
+          <w:szCs w:val="20"/>
+        </w:rPr>
+        <w:t xml:space="preserve">  </w:t>
+      </w:r>
+      <w:r>
+        <w:rPr>
+          <w:rFonts w:asciiTheme="minorHAnsi" w:hAnsiTheme="minorHAnsi" w:cs="Apple Symbols"/>
           <w:i/>
           <w:sz w:val="20"/>
           <w:szCs w:val="20"/>
         </w:rPr>
-      </w:pPr>
-      <w:r>
-        <w:rPr>
-          <w:rFonts w:asciiTheme="minorHAnsi" w:hAnsiTheme="minorHAnsi" w:cs="Apple Symbols"/>
-          <w:sz w:val="20"/>
-          <w:szCs w:val="20"/>
-        </w:rPr>
-        <w:t xml:space="preserve">The winner of HMRC (Human </w:t>
-      </w:r>
-      <w:proofErr w:type="spellStart"/>
-      <w:r>
-        <w:rPr>
-          <w:rFonts w:asciiTheme="minorHAnsi" w:hAnsiTheme="minorHAnsi" w:cs="Apple Symbols"/>
-          <w:sz w:val="20"/>
-          <w:szCs w:val="20"/>
-        </w:rPr>
-        <w:t>Microbiome</w:t>
-      </w:r>
-      <w:proofErr w:type="spellEnd"/>
-      <w:r>
-        <w:rPr>
-          <w:rFonts w:asciiTheme="minorHAnsi" w:hAnsiTheme="minorHAnsi" w:cs="Apple Symbols"/>
-          <w:sz w:val="20"/>
-          <w:szCs w:val="20"/>
-        </w:rPr>
-        <w:t xml:space="preserve"> Research Conference) travel grant</w:t>
-      </w:r>
-      <w:r>
-        <w:rPr>
-          <w:rFonts w:asciiTheme="minorHAnsi" w:hAnsiTheme="minorHAnsi" w:cs="Apple Symbols"/>
-          <w:sz w:val="20"/>
-          <w:szCs w:val="20"/>
-        </w:rPr>
-        <w:t xml:space="preserve">        </w:t>
-      </w:r>
-      <w:r>
-        <w:rPr>
-          <w:rFonts w:asciiTheme="minorHAnsi" w:hAnsiTheme="minorHAnsi" w:cs="Apple Symbols"/>
-          <w:sz w:val="20"/>
-          <w:szCs w:val="20"/>
-        </w:rPr>
-        <w:t xml:space="preserve">   </w:t>
-      </w:r>
-      <w:r>
-        <w:rPr>
-          <w:rFonts w:asciiTheme="minorHAnsi" w:hAnsiTheme="minorHAnsi" w:cs="Apple Symbols"/>
-          <w:sz w:val="20"/>
-          <w:szCs w:val="20"/>
-        </w:rPr>
-        <w:t xml:space="preserve">        </w:t>
-      </w:r>
-      <w:r>
-        <w:rPr>
-          <w:rFonts w:asciiTheme="minorHAnsi" w:hAnsiTheme="minorHAnsi" w:cs="Apple Symbols"/>
-          <w:i/>
-          <w:sz w:val="20"/>
-          <w:szCs w:val="20"/>
-        </w:rPr>
-        <w:t>May</w:t>
-      </w:r>
-      <w:r>
-        <w:rPr>
-          <w:rFonts w:asciiTheme="minorHAnsi" w:hAnsiTheme="minorHAnsi" w:cs="Apple Symbols"/>
-          <w:i/>
-          <w:sz w:val="20"/>
-          <w:szCs w:val="20"/>
-        </w:rPr>
-        <w:t xml:space="preserve"> 2010</w:t>
-      </w:r>
-      <w:r>
-        <w:rPr>
-          <w:rFonts w:asciiTheme="minorHAnsi" w:hAnsiTheme="minorHAnsi" w:cs="Apple Symbols"/>
-          <w:i/>
-          <w:sz w:val="20"/>
-          <w:szCs w:val="20"/>
-        </w:rPr>
-        <w:t xml:space="preserve"> </w:t>
+        <w:t>July 2010</w:t>
       </w:r>
     </w:p>
     <w:p>
       <w:pPr>
-        <w:pStyle w:val="ac"/>
-        <w:numPr>
-          <w:ilvl w:val="3"/>
-          <w:numId w:val="1"/>
-        </w:numPr>
+        <w:rPr>
+          <w:rFonts w:ascii="Apple Symbols" w:hAnsi="Apple Symbols" w:cs="Apple Symbols"/>
+          <w:b/>
+        </w:rPr>
+      </w:pPr>
+      <w:r>
+        <w:rPr>
+          <w:rFonts w:ascii="Apple Symbols" w:hAnsi="Apple Symbols"/>
+          <w:noProof/>
+        </w:rPr>
+        <mc:AlternateContent>
+          <mc:Choice Requires="wps">
+            <w:drawing>
+              <wp:anchor distT="0" distB="0" distL="114300" distR="114300" simplePos="0" relativeHeight="251672576" behindDoc="0" locked="0" layoutInCell="1" allowOverlap="1" wp14:anchorId="56FEACEF" wp14:editId="23D4BF73">
+                <wp:simplePos x="0" y="0"/>
+                <wp:positionH relativeFrom="column">
+                  <wp:posOffset>0</wp:posOffset>
+                </wp:positionH>
+                <wp:positionV relativeFrom="paragraph">
+                  <wp:posOffset>221615</wp:posOffset>
+                </wp:positionV>
+                <wp:extent cx="6767830" cy="0"/>
+                <wp:effectExtent l="0" t="0" r="13970" b="25400"/>
+                <wp:wrapNone/>
+                <wp:docPr id="8" name="直線接點 8"/>
+                <wp:cNvGraphicFramePr/>
+                <a:graphic xmlns:a="http://schemas.openxmlformats.org/drawingml/2006/main">
+                  <a:graphicData uri="http://schemas.microsoft.com/office/word/2010/wordprocessingShape">
+                    <wps:wsp>
+                      <wps:cNvCnPr/>
+                      <wps:spPr>
+                        <a:xfrm>
+                          <a:off x="0" y="0"/>
+                          <a:ext cx="6767830" cy="0"/>
+                        </a:xfrm>
+                        <a:prstGeom prst="line">
+                          <a:avLst/>
+                        </a:prstGeom>
+                        <a:ln w="12700" cmpd="sng">
+                          <a:solidFill>
+                            <a:schemeClr val="bg1">
+                              <a:lumMod val="65000"/>
+                            </a:schemeClr>
+                          </a:solidFill>
+                        </a:ln>
+                        <a:effectLst/>
+                      </wps:spPr>
+                      <wps:style>
+                        <a:lnRef idx="2">
+                          <a:schemeClr val="accent1"/>
+                        </a:lnRef>
+                        <a:fillRef idx="0">
+                          <a:schemeClr val="accent1"/>
+                        </a:fillRef>
+                        <a:effectRef idx="1">
+                          <a:schemeClr val="accent1"/>
+                        </a:effectRef>
+                        <a:fontRef idx="minor">
+                          <a:schemeClr val="tx1"/>
+                        </a:fontRef>
+                      </wps:style>
+                      <wps:bodyPr/>
+                    </wps:wsp>
+                  </a:graphicData>
+                </a:graphic>
+                <wp14:sizeRelH relativeFrom="margin">
+                  <wp14:pctWidth>0</wp14:pctWidth>
+                </wp14:sizeRelH>
+              </wp:anchor>
+            </w:drawing>
+          </mc:Choice>
+          <mc:Fallback>
+            <w:pict>
+              <v:line id="直線接點 8" o:spid="_x0000_s1026" style="position:absolute;z-index:251672576;visibility:visible;mso-wrap-style:square;mso-width-percent:0;mso-wrap-distance-left:9pt;mso-wrap-distance-top:0;mso-wrap-distance-right:9pt;mso-wrap-distance-bottom:0;mso-position-horizontal:absolute;mso-position-horizontal-relative:text;mso-position-vertical:absolute;mso-position-vertical-relative:text;mso-width-percent:0;mso-width-relative:margin" from="0,17.45pt" to="532.9pt,17.45pt" o:gfxdata="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" strokecolor="#a5a5a5 [2092]" strokeweight="1pt"/>
+            </w:pict>
+          </mc:Fallback>
+        </mc:AlternateContent>
+      </w:r>
+      <w:r>
+        <w:rPr>
+          <w:rFonts w:ascii="Arial" w:hAnsi="Arial" w:cs="Arial"/>
+          <w:b/>
+        </w:rPr>
+        <w:t>Selected Publication</w:t>
+      </w:r>
+      <w:r>
+        <w:rPr>
+          <w:rFonts w:ascii="Apple Symbols" w:hAnsi="Apple Symbols" w:cs="Apple Symbols"/>
+          <w:b/>
+        </w:rPr>
+        <w:t xml:space="preserve"> </w:t>
+      </w:r>
+    </w:p>
+    <w:p>
+      <w:pPr>
+        <w:snapToGrid w:val="0"/>
+        <w:spacing w:afterLines="20" w:after="72" w:line="240" w:lineRule="atLeast"/>
+        <w:ind w:leftChars="177" w:left="425"/>
+        <w:rPr>
+          <w:kern w:val="0"/>
+          <w:sz w:val="20"/>
+          <w:szCs w:val="20"/>
+        </w:rPr>
+      </w:pPr>
+      <w:r>
+        <w:rPr>
+          <w:rFonts w:asciiTheme="minorHAnsi" w:hAnsiTheme="minorHAnsi" w:cs="Apple Symbols"/>
+          <w:sz w:val="20"/>
+          <w:szCs w:val="20"/>
+        </w:rPr>
+        <w:t xml:space="preserve">A. P. Alfaro, </w:t>
+      </w:r>
+      <w:r>
+        <w:rPr>
+          <w:rFonts w:asciiTheme="minorHAnsi" w:hAnsiTheme="minorHAnsi" w:cs="Apple Symbols"/>
+          <w:b/>
+          <w:sz w:val="20"/>
+          <w:szCs w:val="20"/>
+        </w:rPr>
+        <w:t>K. L. Liu</w:t>
+      </w:r>
+      <w:r>
+        <w:rPr>
+          <w:rFonts w:asciiTheme="minorHAnsi" w:hAnsiTheme="minorHAnsi" w:cs="Apple Symbols"/>
+          <w:sz w:val="20"/>
+          <w:szCs w:val="20"/>
+        </w:rPr>
+        <w:t xml:space="preserve">, C. R. </w:t>
+      </w:r>
+      <w:proofErr w:type="spellStart"/>
+      <w:r>
+        <w:rPr>
+          <w:rFonts w:asciiTheme="minorHAnsi" w:hAnsiTheme="minorHAnsi" w:cs="Apple Symbols"/>
+          <w:sz w:val="20"/>
+          <w:szCs w:val="20"/>
+        </w:rPr>
+        <w:t>Kuske</w:t>
+      </w:r>
+      <w:proofErr w:type="spellEnd"/>
+      <w:r>
+        <w:rPr>
+          <w:rFonts w:asciiTheme="minorHAnsi" w:hAnsiTheme="minorHAnsi" w:cs="Apple Symbols"/>
+          <w:sz w:val="20"/>
+          <w:szCs w:val="20"/>
+        </w:rPr>
+        <w:t xml:space="preserve"> and G. </w:t>
+      </w:r>
+      <w:proofErr w:type="spellStart"/>
+      <w:r>
+        <w:rPr>
+          <w:rFonts w:asciiTheme="minorHAnsi" w:hAnsiTheme="minorHAnsi" w:cs="Apple Symbols"/>
+          <w:sz w:val="20"/>
+          <w:szCs w:val="20"/>
+        </w:rPr>
+        <w:t>Xie</w:t>
+      </w:r>
+      <w:proofErr w:type="spellEnd"/>
+      <w:r>
+        <w:rPr>
+          <w:rFonts w:asciiTheme="minorHAnsi" w:hAnsiTheme="minorHAnsi" w:cs="Apple Symbols"/>
+          <w:sz w:val="20"/>
+          <w:szCs w:val="20"/>
+        </w:rPr>
+        <w:t xml:space="preserve">, “From Genus to Phylum: LSU and ITS </w:t>
+      </w:r>
+      <w:proofErr w:type="spellStart"/>
+      <w:r>
+        <w:rPr>
+          <w:rFonts w:asciiTheme="minorHAnsi" w:hAnsiTheme="minorHAnsi" w:cs="Apple Symbols"/>
+          <w:sz w:val="20"/>
+          <w:szCs w:val="20"/>
+        </w:rPr>
+        <w:t>rRNA</w:t>
+      </w:r>
+      <w:proofErr w:type="spellEnd"/>
+      <w:r>
+        <w:rPr>
+          <w:rFonts w:asciiTheme="minorHAnsi" w:hAnsiTheme="minorHAnsi" w:cs="Apple Symbols"/>
+          <w:sz w:val="20"/>
+          <w:szCs w:val="20"/>
+        </w:rPr>
+        <w:t xml:space="preserve"> operon regions showed similar classification accuracy influenced by database composition”, Applied and Environmental Microbiology, 2014, 80(3), 829-40</w:t>
+      </w:r>
+    </w:p>
+    <w:p>
+      <w:pPr>
+        <w:snapToGrid w:val="0"/>
+        <w:spacing w:afterLines="20" w:after="72" w:line="240" w:lineRule="atLeast"/>
+        <w:ind w:leftChars="177" w:left="425"/>
+        <w:rPr>
+          <w:rFonts w:asciiTheme="minorHAnsi" w:hAnsiTheme="minorHAnsi" w:cs="Apple Symbols"/>
+          <w:sz w:val="20"/>
+          <w:szCs w:val="20"/>
+        </w:rPr>
+      </w:pPr>
+      <w:r>
+        <w:rPr>
+          <w:rFonts w:asciiTheme="minorHAnsi" w:hAnsiTheme="minorHAnsi" w:cs="Apple Symbols"/>
+          <w:b/>
+          <w:sz w:val="20"/>
+          <w:szCs w:val="20"/>
+        </w:rPr>
+        <w:t>K. L. Liu</w:t>
+      </w:r>
+      <w:r>
+        <w:rPr>
+          <w:rFonts w:asciiTheme="minorHAnsi" w:hAnsiTheme="minorHAnsi" w:cs="Apple Symbols"/>
+          <w:sz w:val="20"/>
+          <w:szCs w:val="20"/>
+        </w:rPr>
+        <w:t xml:space="preserve">, T. T. Wong, “Naïve Bayesian Classifiers with Multinomial Models for </w:t>
+      </w:r>
+      <w:proofErr w:type="spellStart"/>
+      <w:r>
+        <w:rPr>
+          <w:rFonts w:asciiTheme="minorHAnsi" w:hAnsiTheme="minorHAnsi" w:cs="Apple Symbols"/>
+          <w:sz w:val="20"/>
+          <w:szCs w:val="20"/>
+        </w:rPr>
+        <w:t>rRNA</w:t>
+      </w:r>
+      <w:proofErr w:type="spellEnd"/>
+      <w:r>
+        <w:rPr>
+          <w:rFonts w:asciiTheme="minorHAnsi" w:hAnsiTheme="minorHAnsi" w:cs="Apple Symbols"/>
+          <w:sz w:val="20"/>
+          <w:szCs w:val="20"/>
+        </w:rPr>
+        <w:t xml:space="preserve"> Taxonomic Assignment”, </w:t>
+      </w:r>
+      <w:r>
+        <w:rPr>
+          <w:rFonts w:asciiTheme="minorHAnsi" w:hAnsiTheme="minorHAnsi"/>
+          <w:sz w:val="20"/>
+          <w:szCs w:val="20"/>
+        </w:rPr>
+        <w:t>IEEE/ACM Transactions on Computational Biology and Bioinformatics</w:t>
+      </w:r>
+      <w:r>
+        <w:rPr>
+          <w:rFonts w:asciiTheme="minorHAnsi" w:hAnsiTheme="minorHAnsi" w:cs="Apple Symbols"/>
+          <w:sz w:val="20"/>
+          <w:szCs w:val="20"/>
+        </w:rPr>
+        <w:t>, 2013, 10(5), 1334-9.</w:t>
+      </w:r>
+    </w:p>
+    <w:p>
+      <w:pPr>
         <w:snapToGrid w:val="0"/>
         <w:spacing w:line="240" w:lineRule="atLeast"/>
-        <w:ind w:leftChars="0"/>
-        <w:rPr>
-          <w:rFonts w:asciiTheme="minorHAnsi" w:hAnsiTheme="minorHAnsi" w:cs="Apple Symbols"/>
-          <w:sz w:val="20"/>
-          <w:szCs w:val="20"/>
-        </w:rPr>
-      </w:pPr>
-      <w:r>
-        <w:rPr>
-          <w:rFonts w:asciiTheme="minorHAnsi" w:hAnsiTheme="minorHAnsi" w:cs="Apple Symbols"/>
-          <w:sz w:val="20"/>
-          <w:szCs w:val="20"/>
-        </w:rPr>
-        <w:t xml:space="preserve">Scholarship for Pittsburgh Science of Learning Center summer school </w:t>
-      </w:r>
-      <w:r>
-        <w:rPr>
-          <w:rFonts w:asciiTheme="minorHAnsi" w:hAnsiTheme="minorHAnsi" w:cs="Apple Symbols"/>
-          <w:sz w:val="20"/>
-          <w:szCs w:val="20"/>
-        </w:rPr>
-        <w:t xml:space="preserve">                     </w:t>
-      </w:r>
-      <w:r>
-        <w:rPr>
-          <w:rFonts w:asciiTheme="minorHAnsi" w:hAnsiTheme="minorHAnsi" w:cs="Apple Symbols"/>
-          <w:sz w:val="20"/>
-          <w:szCs w:val="20"/>
-        </w:rPr>
-        <w:t xml:space="preserve"> </w:t>
-      </w:r>
-      <w:r>
-        <w:rPr>
-          <w:rFonts w:asciiTheme="minorHAnsi" w:hAnsiTheme="minorHAnsi" w:cs="Apple Symbols"/>
-          <w:sz w:val="20"/>
-          <w:szCs w:val="20"/>
-        </w:rPr>
-        <w:t xml:space="preserve"> </w:t>
-      </w:r>
-      <w:r>
-        <w:rPr>
-          <w:rFonts w:asciiTheme="minorHAnsi" w:hAnsiTheme="minorHAnsi" w:cs="Apple Symbols"/>
-          <w:sz w:val="20"/>
-          <w:szCs w:val="20"/>
-        </w:rPr>
-        <w:t xml:space="preserve">  </w:t>
-      </w:r>
-      <w:r>
-        <w:rPr>
-          <w:rFonts w:asciiTheme="minorHAnsi" w:hAnsiTheme="minorHAnsi" w:cs="Apple Symbols"/>
-          <w:i/>
-          <w:sz w:val="20"/>
-          <w:szCs w:val="20"/>
-        </w:rPr>
-        <w:t>July 2010</w:t>
-      </w:r>
+        <w:ind w:leftChars="177" w:left="425"/>
+        <w:rPr>
+          <w:rFonts w:asciiTheme="minorHAnsi" w:hAnsiTheme="minorHAnsi" w:cs="Apple Symbols"/>
+          <w:sz w:val="20"/>
+          <w:szCs w:val="20"/>
+        </w:rPr>
+      </w:pPr>
+      <w:r>
+        <w:rPr>
+          <w:rFonts w:asciiTheme="minorHAnsi" w:hAnsiTheme="minorHAnsi" w:cs="Apple Symbols"/>
+          <w:b/>
+          <w:sz w:val="20"/>
+          <w:szCs w:val="20"/>
+        </w:rPr>
+        <w:t>K. L. Liu</w:t>
+      </w:r>
+      <w:r>
+        <w:rPr>
+          <w:rFonts w:asciiTheme="minorHAnsi" w:hAnsiTheme="minorHAnsi" w:cs="Apple Symbols"/>
+          <w:sz w:val="20"/>
+          <w:szCs w:val="20"/>
+        </w:rPr>
+        <w:t xml:space="preserve">, C. R. </w:t>
+      </w:r>
+      <w:proofErr w:type="spellStart"/>
+      <w:r>
+        <w:rPr>
+          <w:rFonts w:asciiTheme="minorHAnsi" w:hAnsiTheme="minorHAnsi" w:cs="Apple Symbols"/>
+          <w:sz w:val="20"/>
+          <w:szCs w:val="20"/>
+        </w:rPr>
+        <w:t>Kuske</w:t>
+      </w:r>
+      <w:proofErr w:type="spellEnd"/>
+      <w:r>
+        <w:rPr>
+          <w:rFonts w:asciiTheme="minorHAnsi" w:hAnsiTheme="minorHAnsi" w:cs="Apple Symbols"/>
+          <w:sz w:val="20"/>
+          <w:szCs w:val="20"/>
+        </w:rPr>
+        <w:t xml:space="preserve">, A. P. Alfaro, S. </w:t>
+      </w:r>
+      <w:proofErr w:type="spellStart"/>
+      <w:r>
+        <w:rPr>
+          <w:rFonts w:asciiTheme="minorHAnsi" w:hAnsiTheme="minorHAnsi" w:cs="Apple Symbols"/>
+          <w:sz w:val="20"/>
+          <w:szCs w:val="20"/>
+        </w:rPr>
+        <w:t>Eichorst</w:t>
+      </w:r>
+      <w:proofErr w:type="spellEnd"/>
+      <w:r>
+        <w:rPr>
+          <w:rFonts w:asciiTheme="minorHAnsi" w:hAnsiTheme="minorHAnsi" w:cs="Apple Symbols"/>
+          <w:sz w:val="20"/>
+          <w:szCs w:val="20"/>
+        </w:rPr>
+        <w:t xml:space="preserve"> and G. </w:t>
+      </w:r>
+      <w:proofErr w:type="spellStart"/>
+      <w:r>
+        <w:rPr>
+          <w:rFonts w:asciiTheme="minorHAnsi" w:hAnsiTheme="minorHAnsi" w:cs="Apple Symbols"/>
+          <w:sz w:val="20"/>
+          <w:szCs w:val="20"/>
+        </w:rPr>
+        <w:t>Xie</w:t>
+      </w:r>
+      <w:proofErr w:type="spellEnd"/>
+      <w:r>
+        <w:rPr>
+          <w:rFonts w:asciiTheme="minorHAnsi" w:hAnsiTheme="minorHAnsi" w:cs="Apple Symbols"/>
+          <w:sz w:val="20"/>
+          <w:szCs w:val="20"/>
+        </w:rPr>
+        <w:t xml:space="preserve">, “Accurate, rapid classification of fungi using the large subunit </w:t>
+      </w:r>
+    </w:p>
+    <w:p>
+      <w:pPr>
+        <w:snapToGrid w:val="0"/>
+        <w:spacing w:afterLines="20" w:after="72" w:line="240" w:lineRule="atLeast"/>
+        <w:ind w:leftChars="177" w:left="425"/>
+        <w:rPr>
+          <w:rFonts w:asciiTheme="minorHAnsi" w:hAnsiTheme="minorHAnsi" w:cs="Apple Symbols"/>
+          <w:sz w:val="20"/>
+          <w:szCs w:val="20"/>
+        </w:rPr>
+      </w:pPr>
+      <w:proofErr w:type="spellStart"/>
+      <w:proofErr w:type="gramStart"/>
+      <w:r>
+        <w:rPr>
+          <w:rFonts w:asciiTheme="minorHAnsi" w:hAnsiTheme="minorHAnsi" w:cs="Apple Symbols"/>
+          <w:sz w:val="20"/>
+          <w:szCs w:val="20"/>
+        </w:rPr>
+        <w:t>rRNA</w:t>
+      </w:r>
+      <w:proofErr w:type="spellEnd"/>
+      <w:proofErr w:type="gramEnd"/>
+      <w:r>
+        <w:rPr>
+          <w:rFonts w:asciiTheme="minorHAnsi" w:hAnsiTheme="minorHAnsi" w:cs="Apple Symbols"/>
+          <w:sz w:val="20"/>
+          <w:szCs w:val="20"/>
+        </w:rPr>
+        <w:t xml:space="preserve"> gene”, Applied and Environmental Microbiology, March 2012, 78(5) 1523-33.</w:t>
+      </w:r>
+    </w:p>
+    <w:p>
+      <w:pPr>
+        <w:snapToGrid w:val="0"/>
+        <w:spacing w:line="240" w:lineRule="atLeast"/>
+        <w:ind w:leftChars="177" w:left="425"/>
+        <w:rPr>
+          <w:rFonts w:asciiTheme="minorHAnsi" w:hAnsiTheme="minorHAnsi" w:cs="Apple Symbols"/>
+          <w:sz w:val="20"/>
+          <w:szCs w:val="20"/>
+        </w:rPr>
+      </w:pPr>
+      <w:r>
+        <w:rPr>
+          <w:rFonts w:asciiTheme="minorHAnsi" w:hAnsiTheme="minorHAnsi" w:cs="Apple Symbols"/>
+          <w:sz w:val="20"/>
+          <w:szCs w:val="20"/>
+        </w:rPr>
+        <w:t>F. Yang, X, </w:t>
+      </w:r>
+      <w:proofErr w:type="spellStart"/>
+      <w:r>
+        <w:rPr>
+          <w:rFonts w:asciiTheme="minorHAnsi" w:hAnsiTheme="minorHAnsi" w:cs="Apple Symbols"/>
+          <w:sz w:val="20"/>
+          <w:szCs w:val="20"/>
+        </w:rPr>
+        <w:t>Zeng</w:t>
+      </w:r>
+      <w:proofErr w:type="spellEnd"/>
+      <w:r>
+        <w:rPr>
+          <w:rFonts w:asciiTheme="minorHAnsi" w:hAnsiTheme="minorHAnsi" w:cs="Apple Symbols"/>
+          <w:sz w:val="20"/>
+          <w:szCs w:val="20"/>
+        </w:rPr>
+        <w:t xml:space="preserve">, K. </w:t>
+      </w:r>
+      <w:proofErr w:type="spellStart"/>
+      <w:r>
+        <w:rPr>
+          <w:rFonts w:asciiTheme="minorHAnsi" w:hAnsiTheme="minorHAnsi" w:cs="Apple Symbols"/>
+          <w:sz w:val="20"/>
+          <w:szCs w:val="20"/>
+        </w:rPr>
+        <w:t>Ning</w:t>
+      </w:r>
+      <w:proofErr w:type="spellEnd"/>
+      <w:r>
+        <w:rPr>
+          <w:rFonts w:asciiTheme="minorHAnsi" w:hAnsiTheme="minorHAnsi" w:cs="Apple Symbols"/>
+          <w:sz w:val="20"/>
+          <w:szCs w:val="20"/>
+        </w:rPr>
+        <w:t xml:space="preserve">, </w:t>
+      </w:r>
+      <w:r>
+        <w:rPr>
+          <w:rFonts w:asciiTheme="minorHAnsi" w:hAnsiTheme="minorHAnsi" w:cs="Apple Symbols"/>
+          <w:b/>
+          <w:sz w:val="20"/>
+          <w:szCs w:val="20"/>
+        </w:rPr>
+        <w:t>K. L. Liu</w:t>
+      </w:r>
+      <w:r>
+        <w:rPr>
+          <w:rFonts w:asciiTheme="minorHAnsi" w:hAnsiTheme="minorHAnsi" w:cs="Apple Symbols"/>
+          <w:sz w:val="20"/>
+          <w:szCs w:val="20"/>
+        </w:rPr>
+        <w:t>, C. C. Lo, W. Wang, J. Chen, D. Wang, R. Huang, X. Chang, P. S. Chain, G. </w:t>
+      </w:r>
+      <w:proofErr w:type="spellStart"/>
+      <w:r>
+        <w:rPr>
+          <w:rFonts w:asciiTheme="minorHAnsi" w:hAnsiTheme="minorHAnsi" w:cs="Apple Symbols"/>
+          <w:sz w:val="20"/>
+          <w:szCs w:val="20"/>
+        </w:rPr>
+        <w:t>Xie</w:t>
+      </w:r>
+      <w:proofErr w:type="spellEnd"/>
+      <w:r>
+        <w:rPr>
+          <w:rFonts w:asciiTheme="minorHAnsi" w:hAnsiTheme="minorHAnsi" w:cs="Apple Symbols"/>
+          <w:sz w:val="20"/>
+          <w:szCs w:val="20"/>
+        </w:rPr>
+        <w:t>, J. Ling and J. </w:t>
+      </w:r>
+      <w:proofErr w:type="spellStart"/>
+      <w:r>
+        <w:rPr>
+          <w:rFonts w:asciiTheme="minorHAnsi" w:hAnsiTheme="minorHAnsi" w:cs="Apple Symbols"/>
+          <w:sz w:val="20"/>
+          <w:szCs w:val="20"/>
+        </w:rPr>
+        <w:t>Xu</w:t>
+      </w:r>
+      <w:proofErr w:type="spellEnd"/>
+      <w:r>
+        <w:rPr>
+          <w:rFonts w:asciiTheme="minorHAnsi" w:hAnsiTheme="minorHAnsi" w:cs="Apple Symbols"/>
+          <w:sz w:val="20"/>
+          <w:szCs w:val="20"/>
+        </w:rPr>
+        <w:t xml:space="preserve">, “Saliva </w:t>
+      </w:r>
+      <w:proofErr w:type="spellStart"/>
+      <w:r>
+        <w:rPr>
+          <w:rFonts w:asciiTheme="minorHAnsi" w:hAnsiTheme="minorHAnsi" w:cs="Apple Symbols"/>
+          <w:sz w:val="20"/>
+          <w:szCs w:val="20"/>
+        </w:rPr>
+        <w:t>microbiomes</w:t>
+      </w:r>
+      <w:proofErr w:type="spellEnd"/>
+      <w:r>
+        <w:rPr>
+          <w:rFonts w:asciiTheme="minorHAnsi" w:hAnsiTheme="minorHAnsi" w:cs="Apple Symbols"/>
+          <w:sz w:val="20"/>
+          <w:szCs w:val="20"/>
+        </w:rPr>
+        <w:t xml:space="preserve"> distinguish caries-active from healthy human populations”, The ISME Journal, 2012, 6, 1-10</w:t>
+      </w:r>
+    </w:p>
+    <w:p>
+      <w:pPr>
+        <w:snapToGrid w:val="0"/>
+        <w:spacing w:line="240" w:lineRule="atLeast"/>
+        <w:ind w:leftChars="177" w:left="425"/>
+        <w:rPr>
+          <w:kern w:val="0"/>
+          <w:sz w:val="20"/>
+          <w:szCs w:val="20"/>
+        </w:rPr>
+      </w:pPr>
     </w:p>
     <w:sectPr>
-      <w:footerReference w:type="even" r:id="rId16"/>
-      <w:footerReference w:type="default" r:id="rId17"/>
+      <w:footerReference w:type="even" r:id="rId15"/>
+      <w:footerReference w:type="default" r:id="rId16"/>
       <w:pgSz w:w="11906" w:h="16838"/>
       <w:pgMar w:top="426" w:right="748" w:bottom="284" w:left="680" w:header="851" w:footer="12" w:gutter="0"/>
       <w:cols w:space="425"/>
@@ -6045,6 +6082,124 @@
     </w:lvl>
   </w:abstractNum>
   <w:abstractNum w:abstractNumId="7">
+    <w:nsid w:val="54AD30C0"/>
+    <w:multiLevelType w:val="multilevel"/>
+    <w:tmpl w:val="2F6C8952"/>
+    <w:lvl w:ilvl="0">
+      <w:start w:val="1"/>
+      <w:numFmt w:val="bullet"/>
+      <w:lvlText w:val=""/>
+      <w:lvlJc w:val="left"/>
+      <w:pPr>
+        <w:ind w:left="480" w:hanging="480"/>
+      </w:pPr>
+      <w:rPr>
+        <w:rFonts w:ascii="Symbol" w:hAnsi="Symbol" w:hint="default"/>
+        <w:color w:val="auto"/>
+      </w:rPr>
+    </w:lvl>
+    <w:lvl w:ilvl="1">
+      <w:start w:val="1"/>
+      <w:numFmt w:val="bullet"/>
+      <w:lvlText w:val=""/>
+      <w:lvlJc w:val="left"/>
+      <w:pPr>
+        <w:ind w:left="960" w:hanging="480"/>
+      </w:pPr>
+      <w:rPr>
+        <w:rFonts w:ascii="Wingdings" w:hAnsi="Wingdings" w:hint="default"/>
+      </w:rPr>
+    </w:lvl>
+    <w:lvl w:ilvl="2">
+      <w:start w:val="1"/>
+      <w:numFmt w:val="bullet"/>
+      <w:lvlText w:val=""/>
+      <w:lvlJc w:val="left"/>
+      <w:pPr>
+        <w:ind w:left="1440" w:hanging="480"/>
+      </w:pPr>
+      <w:rPr>
+        <w:rFonts w:ascii="Wingdings" w:hAnsi="Wingdings" w:hint="default"/>
+      </w:rPr>
+    </w:lvl>
+    <w:lvl w:ilvl="3">
+      <w:start w:val="1"/>
+      <w:numFmt w:val="bullet"/>
+      <w:lvlText w:val=""/>
+      <w:lvlJc w:val="left"/>
+      <w:pPr>
+        <w:tabs>
+          <w:tab w:val="num" w:pos="1134"/>
+        </w:tabs>
+        <w:ind w:left="1134" w:hanging="170"/>
+      </w:pPr>
+      <w:rPr>
+        <w:rFonts w:ascii="Symbol" w:hAnsi="Symbol" w:hint="default"/>
+        <w:color w:val="auto"/>
+      </w:rPr>
+    </w:lvl>
+    <w:lvl w:ilvl="4">
+      <w:start w:val="1"/>
+      <w:numFmt w:val="bullet"/>
+      <w:lvlText w:val=""/>
+      <w:lvlJc w:val="left"/>
+      <w:pPr>
+        <w:ind w:left="2400" w:hanging="480"/>
+      </w:pPr>
+      <w:rPr>
+        <w:rFonts w:ascii="Wingdings" w:hAnsi="Wingdings" w:hint="default"/>
+      </w:rPr>
+    </w:lvl>
+    <w:lvl w:ilvl="5">
+      <w:start w:val="1"/>
+      <w:numFmt w:val="bullet"/>
+      <w:lvlText w:val=""/>
+      <w:lvlJc w:val="left"/>
+      <w:pPr>
+        <w:ind w:left="2880" w:hanging="480"/>
+      </w:pPr>
+      <w:rPr>
+        <w:rFonts w:ascii="Wingdings" w:hAnsi="Wingdings" w:hint="default"/>
+      </w:rPr>
+    </w:lvl>
+    <w:lvl w:ilvl="6">
+      <w:start w:val="1"/>
+      <w:numFmt w:val="bullet"/>
+      <w:lvlText w:val=""/>
+      <w:lvlJc w:val="left"/>
+      <w:pPr>
+        <w:ind w:left="3360" w:hanging="480"/>
+      </w:pPr>
+      <w:rPr>
+        <w:rFonts w:ascii="Wingdings" w:hAnsi="Wingdings" w:hint="default"/>
+      </w:rPr>
+    </w:lvl>
+    <w:lvl w:ilvl="7">
+      <w:start w:val="1"/>
+      <w:numFmt w:val="bullet"/>
+      <w:lvlText w:val=""/>
+      <w:lvlJc w:val="left"/>
+      <w:pPr>
+        <w:ind w:left="3840" w:hanging="480"/>
+      </w:pPr>
+      <w:rPr>
+        <w:rFonts w:ascii="Wingdings" w:hAnsi="Wingdings" w:hint="default"/>
+      </w:rPr>
+    </w:lvl>
+    <w:lvl w:ilvl="8">
+      <w:start w:val="1"/>
+      <w:numFmt w:val="bullet"/>
+      <w:lvlText w:val=""/>
+      <w:lvlJc w:val="left"/>
+      <w:pPr>
+        <w:ind w:left="4320" w:hanging="480"/>
+      </w:pPr>
+      <w:rPr>
+        <w:rFonts w:ascii="Wingdings" w:hAnsi="Wingdings" w:hint="default"/>
+      </w:rPr>
+    </w:lvl>
+  </w:abstractNum>
+  <w:abstractNum w:abstractNumId="8">
     <w:nsid w:val="5AE25465"/>
     <w:multiLevelType w:val="hybridMultilevel"/>
     <w:tmpl w:val="F36285D8"/>
@@ -6161,7 +6316,7 @@
       </w:rPr>
     </w:lvl>
   </w:abstractNum>
-  <w:abstractNum w:abstractNumId="8">
+  <w:abstractNum w:abstractNumId="9">
     <w:nsid w:val="5E971883"/>
     <w:multiLevelType w:val="hybridMultilevel"/>
     <w:tmpl w:val="2F6C8952"/>
@@ -6279,7 +6434,7 @@
       </w:rPr>
     </w:lvl>
   </w:abstractNum>
-  <w:abstractNum w:abstractNumId="9">
+  <w:abstractNum w:abstractNumId="10">
     <w:nsid w:val="609D2A8A"/>
     <w:multiLevelType w:val="hybridMultilevel"/>
     <w:tmpl w:val="6D20C15C"/>
@@ -6397,7 +6552,7 @@
       </w:rPr>
     </w:lvl>
   </w:abstractNum>
-  <w:abstractNum w:abstractNumId="10">
+  <w:abstractNum w:abstractNumId="11">
     <w:nsid w:val="77BB251E"/>
     <w:multiLevelType w:val="hybridMultilevel"/>
     <w:tmpl w:val="5D3C56F6"/>
@@ -6518,7 +6673,7 @@
       </w:rPr>
     </w:lvl>
   </w:abstractNum>
-  <w:abstractNum w:abstractNumId="11">
+  <w:abstractNum w:abstractNumId="12">
     <w:nsid w:val="782F77F7"/>
     <w:multiLevelType w:val="hybridMultilevel"/>
     <w:tmpl w:val="01383EA8"/>
@@ -6639,7 +6794,7 @@
       </w:rPr>
     </w:lvl>
   </w:abstractNum>
-  <w:abstractNum w:abstractNumId="12">
+  <w:abstractNum w:abstractNumId="13">
     <w:nsid w:val="792E3638"/>
     <w:multiLevelType w:val="multilevel"/>
     <w:tmpl w:val="F8740C30"/>
@@ -6761,13 +6916,13 @@
     </w:lvl>
   </w:abstractNum>
   <w:num w:numId="1">
-    <w:abstractNumId w:val="8"/>
+    <w:abstractNumId w:val="9"/>
   </w:num>
   <w:num w:numId="2">
-    <w:abstractNumId w:val="9"/>
+    <w:abstractNumId w:val="10"/>
   </w:num>
   <w:num w:numId="3">
-    <w:abstractNumId w:val="7"/>
+    <w:abstractNumId w:val="8"/>
   </w:num>
   <w:num w:numId="4">
     <w:abstractNumId w:val="1"/>
@@ -6776,7 +6931,7 @@
     <w:abstractNumId w:val="5"/>
   </w:num>
   <w:num w:numId="6">
-    <w:abstractNumId w:val="12"/>
+    <w:abstractNumId w:val="13"/>
   </w:num>
   <w:num w:numId="7">
     <w:abstractNumId w:val="4"/>
@@ -6785,7 +6940,7 @@
     <w:abstractNumId w:val="6"/>
   </w:num>
   <w:num w:numId="9">
-    <w:abstractNumId w:val="11"/>
+    <w:abstractNumId w:val="12"/>
   </w:num>
   <w:num w:numId="10">
     <w:abstractNumId w:val="0"/>
@@ -6797,7 +6952,10 @@
     <w:abstractNumId w:val="3"/>
   </w:num>
   <w:num w:numId="13">
-    <w:abstractNumId w:val="10"/>
+    <w:abstractNumId w:val="11"/>
+  </w:num>
+  <w:num w:numId="14">
+    <w:abstractNumId w:val="7"/>
   </w:num>
   <w:numIdMacAtCleanup w:val="6"/>
 </w:numbering>

</xml_diff>